<commit_message>
Chỉnh sửa tài liệu chương 1
</commit_message>
<xml_diff>
--- a/Tai Lieu/LTWWWJava_BTL_NoiDung.docx
+++ b/Tai Lieu/LTWWWJava_BTL_NoiDung.docx
@@ -1,6 +1,6 @@
 
 <file path=word/document.xml><?xml version="1.0" encoding="utf-8"?>
-<w:document xmlns:wpc="http://schemas.microsoft.com/office/word/2010/wordprocessingCanvas" xmlns:cx="http://schemas.microsoft.com/office/drawing/2014/chartex" xmlns:cx1="http://schemas.microsoft.com/office/drawing/2015/9/8/chartex" xmlns:cx2="http://schemas.microsoft.com/office/drawing/2015/10/21/chartex" xmlns:cx3="http://schemas.microsoft.com/office/drawing/2016/5/9/chartex" xmlns:cx4="http://schemas.microsoft.com/office/drawing/2016/5/10/chartex" xmlns:cx5="http://schemas.microsoft.com/office/drawing/2016/5/11/chartex" xmlns:cx6="http://schemas.microsoft.com/office/drawing/2016/5/12/chartex" xmlns:cx7="http://schemas.microsoft.com/office/drawing/2016/5/13/chartex" xmlns:cx8="http://schemas.microsoft.com/office/drawing/2016/5/14/chartex" xmlns:mc="http://schemas.openxmlformats.org/markup-compatibility/2006" xmlns:aink="http://schemas.microsoft.com/office/drawing/2016/ink" xmlns:am3d="http://schemas.microsoft.com/office/drawing/2017/model3d" xmlns:o="urn:schemas-microsoft-com:office:office" xmlns:r="http://schemas.openxmlformats.org/officeDocument/2006/relationships" xmlns:m="http://schemas.openxmlformats.org/officeDocument/2006/math" xmlns:v="urn:schemas-microsoft-com:vml" xmlns:wp14="http://schemas.microsoft.com/office/word/2010/wordprocessingDrawing" xmlns:wp="http://schemas.openxmlformats.org/drawingml/2006/wordprocessingDrawing" xmlns:w10="urn:schemas-microsoft-com:office:word" xmlns:w="http://schemas.openxmlformats.org/wordprocessingml/2006/main" xmlns:w14="http://schemas.microsoft.com/office/word/2010/wordml" xmlns:w15="http://schemas.microsoft.com/office/word/2012/wordml" xmlns:w16cex="http://schemas.microsoft.com/office/word/2018/wordml/cex" xmlns:w16cid="http://schemas.microsoft.com/office/word/2016/wordml/cid" xmlns:w16="http://schemas.microsoft.com/office/word/2018/wordml" xmlns:w16se="http://schemas.microsoft.com/office/word/2015/wordml/symex" xmlns:wpg="http://schemas.microsoft.com/office/word/2010/wordprocessingGroup" xmlns:wpi="http://schemas.microsoft.com/office/word/2010/wordprocessingInk" xmlns:wne="http://schemas.microsoft.com/office/word/2006/wordml" xmlns:wps="http://schemas.microsoft.com/office/word/2010/wordprocessingShape" mc:Ignorable="w14 w15 w16se w16cid w16 w16cex wp14">
+<w:document xmlns:wpc="http://schemas.microsoft.com/office/word/2010/wordprocessingCanvas" xmlns:cx="http://schemas.microsoft.com/office/drawing/2014/chartex" xmlns:mc="http://schemas.openxmlformats.org/markup-compatibility/2006" xmlns:o="urn:schemas-microsoft-com:office:office" xmlns:r="http://schemas.openxmlformats.org/officeDocument/2006/relationships" xmlns:m="http://schemas.openxmlformats.org/officeDocument/2006/math" xmlns:v="urn:schemas-microsoft-com:vml" xmlns:wp14="http://schemas.microsoft.com/office/word/2010/wordprocessingDrawing" xmlns:wp="http://schemas.openxmlformats.org/drawingml/2006/wordprocessingDrawing" xmlns:w10="urn:schemas-microsoft-com:office:word" xmlns:w="http://schemas.openxmlformats.org/wordprocessingml/2006/main" xmlns:w14="http://schemas.microsoft.com/office/word/2010/wordml" xmlns:w15="http://schemas.microsoft.com/office/word/2012/wordml" xmlns:w16se="http://schemas.microsoft.com/office/word/2015/wordml/symex" xmlns:wpg="http://schemas.microsoft.com/office/word/2010/wordprocessingGroup" xmlns:wpi="http://schemas.microsoft.com/office/word/2010/wordprocessingInk" xmlns:wne="http://schemas.microsoft.com/office/word/2006/wordml" xmlns:wps="http://schemas.microsoft.com/office/word/2010/wordprocessingShape" mc:Ignorable="w14 w15 w16se wp14">
   <w:body>
     <w:p>
       <w:pPr>
@@ -2742,10 +2742,29 @@
     </w:p>
     <w:p>
       <w:r>
-        <w:t>Giới thiệu</w:t>
-      </w:r>
-      <w:r>
-        <w:t xml:space="preserve"> tổng quan về đề tài</w:t>
+        <w:t xml:space="preserve">Trong thời đại ngày nay, thời đại mà người “người người làm web, nhà nhà làm web” thì việc </w:t>
+      </w:r>
+      <w:r>
+        <w:t>có một website để quảng bá công ty hay một website cá nhân không còn là điều gì xa xỉ nữa. Thông qua website khách hàng có thể lựa chọn những sản phẩm mà mình cần một cách nhanh chóng và hiệu quả.</w:t>
+      </w:r>
+    </w:p>
+    <w:p>
+      <w:r>
+        <w:t>Ngoài ra còn nhằm đáp ứng nhu cầu của khá</w:t>
+      </w:r>
+      <w:r>
+        <w:t>ch hàng, website bán hàng cho ES</w:t>
+      </w:r>
+      <w:r>
+        <w:t>tore nhằm quảng bá sản phẩm của shop tới người tiêu dùng, hỗ trợ việc  mua bán qua mạng một cách nhanh chóng, hiệu quả, tiết kiệm chi phí, thời gian. Giúp khách hàng có thể lựa chọn cho mình sản phẩm ưng ý mà không phải đến tận nơi để xem và mua hàng, khách hàng có thể xem và mua hàng trực tiếp trên website.</w:t>
+      </w:r>
+    </w:p>
+    <w:p>
+      <w:r>
+        <w:t>Với lí do đó, nhóm em quyết định “Xây dựng website bán mỹ phẩm”</w:t>
+      </w:r>
+      <w:r>
+        <w:t>.</w:t>
       </w:r>
     </w:p>
     <w:p>
@@ -2773,118 +2792,48 @@
         <w:rPr>
           <w:szCs w:val="28"/>
         </w:rPr>
-        <w:t>Mục tiêu l</w:t>
-      </w:r>
+        <w:t>Xây dựng website người dùng có thể m</w:t>
+      </w:r>
+      <w:bookmarkStart w:id="16" w:name="_GoBack"/>
+      <w:bookmarkEnd w:id="16"/>
       <w:r>
         <w:rPr>
           <w:szCs w:val="28"/>
         </w:rPr>
-        <w:t>à thực hiện điều gì hoặc hoạt động nào đó cụ thể, rõ ràng mà sinh viên sẽ hoàn thành theo kế hoạch đã đặt ra trong nghiên cứu.</w:t>
-      </w:r>
-    </w:p>
-    <w:p>
-      <w:pPr>
-        <w:rPr>
-          <w:szCs w:val="28"/>
-        </w:rPr>
-      </w:pPr>
-      <w:r>
-        <w:rPr>
-          <w:szCs w:val="28"/>
-        </w:rPr>
-        <w:t>Mục tiêu có thể đo lường hay định lượng được. Nói cách khác, mục tiêu là nền tảng hoạt động của đề tài và làm cơ sở cho việc đánh giá kế hoạch nghiên cứu đã đưa ra, và là điều mà kết quả phải đạt được.</w:t>
-      </w:r>
-    </w:p>
-    <w:p>
-      <w:r>
-        <w:rPr>
-          <w:szCs w:val="28"/>
-        </w:rPr>
-        <w:t>Mục tiêu trả lời câu hỏi “làm cái gì?”.</w:t>
-      </w:r>
-      <w:r>
-        <w:rPr>
-          <w:szCs w:val="28"/>
-        </w:rPr>
-        <w:fldChar w:fldCharType="begin"/>
-      </w:r>
-      <w:r>
-        <w:rPr>
-          <w:szCs w:val="28"/>
-        </w:rPr>
-        <w:instrText xml:space="preserve"> </w:instrText>
-      </w:r>
-      <w:r>
-        <w:rPr>
-          <w:szCs w:val="28"/>
-          <w:highlight w:val="yellow"/>
-        </w:rPr>
-        <w:instrText>[</w:instrText>
-      </w:r>
-      <w:r>
-        <w:rPr>
-          <w:szCs w:val="28"/>
-          <w:highlight w:val="yellow"/>
-        </w:rPr>
-        <w:instrText>Là thực hiện điều gì hoặc hoạt động nào đó cụ thể, rõ ràng mà sinh viên sẽ hoàn thành theo kế hoạch đã đặt ra trong nghiên cứu. Mục tiêu có thể đo lường hay định lượng được. Nói cách khác, mục tiêu là nền tảng hoạt động của đề tài và làm cơ sở cho việc đánh giá kế hoạch nghiên cứu đã đưa ra, và là điều mà kết quả phải đạt được. Mục tiêu trả lời câu hỏi “làm cái gì?”.</w:instrText>
-      </w:r>
-      <w:r>
-        <w:rPr>
-          <w:szCs w:val="28"/>
-          <w:highlight w:val="yellow"/>
-        </w:rPr>
-        <w:instrText>]</w:instrText>
-      </w:r>
-      <w:r>
-        <w:rPr>
-          <w:szCs w:val="28"/>
-        </w:rPr>
-        <w:instrText xml:space="preserve"> </w:instrText>
-      </w:r>
-      <w:r>
-        <w:rPr>
-          <w:szCs w:val="28"/>
-        </w:rPr>
-        <w:fldChar w:fldCharType="end"/>
+        <w:t>ua hàng, xem sản phẩm hay người quản lý có thể quản lý sản phẩm một cách tiện lợi.</w:t>
       </w:r>
     </w:p>
     <w:p>
       <w:pPr>
         <w:pStyle w:val="Heading2"/>
       </w:pPr>
-      <w:bookmarkStart w:id="16" w:name="_Toc503659414"/>
-      <w:bookmarkStart w:id="17" w:name="_Toc533949688"/>
+      <w:bookmarkStart w:id="17" w:name="_Toc503659414"/>
+      <w:bookmarkStart w:id="18" w:name="_Toc533949688"/>
       <w:r>
         <w:t>Phạm vi đề tài</w:t>
       </w:r>
-      <w:bookmarkEnd w:id="16"/>
       <w:bookmarkEnd w:id="17"/>
-    </w:p>
-    <w:p>
-      <w:r>
-        <w:t>Sinh viên trình bày nội dung chính</w:t>
-      </w:r>
-      <w:r>
-        <w:t>, phạm vi</w:t>
-      </w:r>
-      <w:r>
-        <w:t xml:space="preserve"> cần nghiên cứu để đạt được mục tiêu đã đặt ra. </w:t>
+      <w:bookmarkEnd w:id="18"/>
+    </w:p>
+    <w:p>
+      <w:r>
+        <w:t>Website được triển khai tại Cửa hàng mỹ phẩm Estore – 103 Phú Định, Phường 16, Quận 8, TP. HCM nhằm tạo ra website đáp ứng được nhu cầu của khách hàng và chiến lược kinh doanh cửa hàng</w:t>
       </w:r>
     </w:p>
     <w:p>
       <w:pPr>
         <w:pStyle w:val="Heading2"/>
       </w:pPr>
-      <w:bookmarkStart w:id="18" w:name="_Toc503659415"/>
-      <w:bookmarkStart w:id="19" w:name="_Toc533949689"/>
+      <w:bookmarkStart w:id="19" w:name="_Toc503659415"/>
+      <w:bookmarkStart w:id="20" w:name="_Toc533949689"/>
       <w:r>
         <w:t>Mô tả y</w:t>
       </w:r>
       <w:r>
         <w:t>êu cầu chức năng</w:t>
       </w:r>
-      <w:bookmarkEnd w:id="18"/>
       <w:bookmarkEnd w:id="19"/>
+      <w:bookmarkEnd w:id="20"/>
     </w:p>
     <w:p>
       <w:r>
@@ -2911,15 +2860,15 @@
         <w:pStyle w:val="Heading1"/>
         <w:jc w:val="both"/>
       </w:pPr>
-      <w:bookmarkStart w:id="20" w:name="_Toc503659416"/>
-      <w:bookmarkStart w:id="21" w:name="_Toc533949690"/>
+      <w:bookmarkStart w:id="21" w:name="_Toc503659416"/>
+      <w:bookmarkStart w:id="22" w:name="_Toc533949690"/>
       <w:bookmarkEnd w:id="3"/>
       <w:r>
         <w:lastRenderedPageBreak/>
         <w:t>: CƠ SỞ LÝ THUYẾT</w:t>
       </w:r>
-      <w:bookmarkEnd w:id="20"/>
       <w:bookmarkEnd w:id="21"/>
+      <w:bookmarkEnd w:id="22"/>
     </w:p>
     <w:p>
       <w:r>
@@ -2962,24 +2911,24 @@
       <w:pPr>
         <w:pStyle w:val="Heading2"/>
       </w:pPr>
-      <w:bookmarkStart w:id="22" w:name="_Toc503659417"/>
-      <w:bookmarkStart w:id="23" w:name="_Toc533949691"/>
+      <w:bookmarkStart w:id="23" w:name="_Toc503659417"/>
+      <w:bookmarkStart w:id="24" w:name="_Toc533949691"/>
       <w:r>
         <w:t>Hướng dẫn sử dụng mẫu đồ án tốt nghiệp</w:t>
       </w:r>
       <w:r>
         <w:t xml:space="preserve"> (</w:t>
       </w:r>
-      <w:bookmarkStart w:id="24" w:name="_Toc169424240"/>
+      <w:bookmarkStart w:id="25" w:name="_Toc169424240"/>
       <w:r>
         <w:t>Tiêu đề mục</w:t>
       </w:r>
+      <w:bookmarkEnd w:id="25"/>
+      <w:r>
+        <w:t xml:space="preserve"> – Style Heading 2)</w:t>
+      </w:r>
+      <w:bookmarkEnd w:id="23"/>
       <w:bookmarkEnd w:id="24"/>
-      <w:r>
-        <w:t xml:space="preserve"> – Style Heading 2)</w:t>
-      </w:r>
-      <w:bookmarkEnd w:id="22"/>
-      <w:bookmarkEnd w:id="23"/>
     </w:p>
     <w:p>
       <w:r>
@@ -3207,10 +3156,10 @@
             <v:path o:extrusionok="f" gradientshapeok="t" o:connecttype="rect"/>
             <o:lock v:ext="edit" aspectratio="t"/>
           </v:shapetype>
-          <v:shape id="_x0000_i1025" type="#_x0000_t75" style="width:364pt;height:158.5pt" o:ole="">
+          <v:shape id="_x0000_i1025" type="#_x0000_t75" style="width:364.5pt;height:158.25pt" o:ole="">
             <v:imagedata r:id="rId11" o:title=""/>
           </v:shape>
-          <o:OLEObject Type="Embed" ProgID="PBrush" ShapeID="_x0000_i1025" DrawAspect="Content" ObjectID="_1672990042" r:id="rId12"/>
+          <o:OLEObject Type="Embed" ProgID="PBrush" ShapeID="_x0000_i1025" DrawAspect="Content" ObjectID="_1679929234" r:id="rId12"/>
         </w:object>
       </w:r>
     </w:p>
@@ -3222,10 +3171,10 @@
       </w:pPr>
       <w:r>
         <w:object w:dxaOrig="4186" w:dyaOrig="2175" w14:anchorId="1BB183BF">
-          <v:shape id="_x0000_i1026" type="#_x0000_t75" style="width:209.5pt;height:109pt" o:ole="">
+          <v:shape id="_x0000_i1026" type="#_x0000_t75" style="width:209.25pt;height:108.75pt" o:ole="">
             <v:imagedata r:id="rId13" o:title=""/>
           </v:shape>
-          <o:OLEObject Type="Embed" ProgID="PBrush" ShapeID="_x0000_i1026" DrawAspect="Content" ObjectID="_1672990043" r:id="rId14"/>
+          <o:OLEObject Type="Embed" ProgID="PBrush" ShapeID="_x0000_i1026" DrawAspect="Content" ObjectID="_1679929235" r:id="rId14"/>
         </w:object>
       </w:r>
     </w:p>
@@ -3233,8 +3182,8 @@
       <w:pPr>
         <w:pStyle w:val="Caption"/>
       </w:pPr>
-      <w:bookmarkStart w:id="25" w:name="_Toc533933322"/>
-      <w:bookmarkStart w:id="26" w:name="_Toc533935190"/>
+      <w:bookmarkStart w:id="26" w:name="_Toc533933322"/>
+      <w:bookmarkStart w:id="27" w:name="_Toc533935190"/>
       <w:r>
         <w:t xml:space="preserve">Hình  </w:t>
       </w:r>
@@ -3286,8 +3235,8 @@
       <w:r>
         <w:t xml:space="preserve"> Thao tác cập nhật mục lục</w:t>
       </w:r>
-      <w:bookmarkEnd w:id="25"/>
       <w:bookmarkEnd w:id="26"/>
+      <w:bookmarkEnd w:id="27"/>
     </w:p>
     <w:p>
       <w:pPr>
@@ -3540,16 +3489,16 @@
       <w:pPr>
         <w:pStyle w:val="Heading3"/>
       </w:pPr>
-      <w:bookmarkStart w:id="27" w:name="_Toc503659418"/>
-      <w:bookmarkStart w:id="28" w:name="_Toc533949692"/>
+      <w:bookmarkStart w:id="28" w:name="_Toc503659418"/>
+      <w:bookmarkStart w:id="29" w:name="_Toc533949692"/>
       <w:r>
         <w:t>Cách chèn nhãn cho bảng biểu</w:t>
       </w:r>
       <w:r>
         <w:t xml:space="preserve"> và hình vẽ</w:t>
       </w:r>
-      <w:bookmarkEnd w:id="27"/>
       <w:bookmarkEnd w:id="28"/>
+      <w:bookmarkEnd w:id="29"/>
     </w:p>
     <w:p>
       <w:r>
@@ -3600,10 +3549,10 @@
       </w:pPr>
       <w:r>
         <w:object w:dxaOrig="8834" w:dyaOrig="6884" w14:anchorId="041804FE">
-          <v:shape id="_x0000_i1027" type="#_x0000_t75" style="width:411pt;height:318.5pt" o:ole="">
+          <v:shape id="_x0000_i1027" type="#_x0000_t75" style="width:411pt;height:318.75pt" o:ole="">
             <v:imagedata r:id="rId15" o:title=""/>
           </v:shape>
-          <o:OLEObject Type="Embed" ProgID="PBrush" ShapeID="_x0000_i1027" DrawAspect="Content" ObjectID="_1672990044" r:id="rId16"/>
+          <o:OLEObject Type="Embed" ProgID="PBrush" ShapeID="_x0000_i1027" DrawAspect="Content" ObjectID="_1679929236" r:id="rId16"/>
         </w:object>
       </w:r>
     </w:p>
@@ -3611,8 +3560,8 @@
       <w:pPr>
         <w:pStyle w:val="Caption"/>
       </w:pPr>
-      <w:bookmarkStart w:id="29" w:name="_Toc533933323"/>
-      <w:bookmarkStart w:id="30" w:name="_Toc533935191"/>
+      <w:bookmarkStart w:id="30" w:name="_Toc533933323"/>
+      <w:bookmarkStart w:id="31" w:name="_Toc533935191"/>
       <w:r>
         <w:t xml:space="preserve">Hình  </w:t>
       </w:r>
@@ -3620,10 +3569,7 @@
         <w:fldChar w:fldCharType="begin"/>
       </w:r>
       <w:r>
-        <w:instrText xml:space="preserve"> STYLEREF 1 </w:instrText>
-      </w:r>
-      <w:r>
-        <w:instrText xml:space="preserve">\s </w:instrText>
+        <w:instrText xml:space="preserve"> STYLEREF 1 \s </w:instrText>
       </w:r>
       <w:r>
         <w:fldChar w:fldCharType="separate"/>
@@ -3667,8 +3613,8 @@
       <w:r>
         <w:t xml:space="preserve"> Cách chèn nhãn cho hình</w:t>
       </w:r>
-      <w:bookmarkEnd w:id="29"/>
       <w:bookmarkEnd w:id="30"/>
+      <w:bookmarkEnd w:id="31"/>
     </w:p>
     <w:p/>
     <w:p>
@@ -3687,10 +3633,10 @@
       </w:pPr>
       <w:r>
         <w:object w:dxaOrig="4619" w:dyaOrig="3661" w14:anchorId="28842625">
-          <v:shape id="_x0000_i1028" type="#_x0000_t75" style="width:230.5pt;height:183pt" o:ole="">
+          <v:shape id="_x0000_i1028" type="#_x0000_t75" style="width:230.25pt;height:183pt" o:ole="">
             <v:imagedata r:id="rId17" o:title=""/>
           </v:shape>
-          <o:OLEObject Type="Embed" ProgID="PBrush" ShapeID="_x0000_i1028" DrawAspect="Content" ObjectID="_1672990045" r:id="rId18"/>
+          <o:OLEObject Type="Embed" ProgID="PBrush" ShapeID="_x0000_i1028" DrawAspect="Content" ObjectID="_1679929237" r:id="rId18"/>
         </w:object>
       </w:r>
     </w:p>
@@ -3698,8 +3644,8 @@
       <w:pPr>
         <w:pStyle w:val="Caption"/>
       </w:pPr>
-      <w:bookmarkStart w:id="31" w:name="_Toc533933324"/>
-      <w:bookmarkStart w:id="32" w:name="_Toc533935192"/>
+      <w:bookmarkStart w:id="32" w:name="_Toc533933324"/>
+      <w:bookmarkStart w:id="33" w:name="_Toc533935192"/>
       <w:r>
         <w:t xml:space="preserve">Hình  </w:t>
       </w:r>
@@ -3754,8 +3700,8 @@
       <w:r>
         <w:t>Cách tạo một nhãn mới</w:t>
       </w:r>
-      <w:bookmarkEnd w:id="31"/>
       <w:bookmarkEnd w:id="32"/>
+      <w:bookmarkEnd w:id="33"/>
     </w:p>
     <w:p>
       <w:r>
@@ -3827,10 +3773,10 @@
       </w:pPr>
       <w:r>
         <w:object w:dxaOrig="7109" w:dyaOrig="5594" w14:anchorId="70B810D0">
-          <v:shape id="_x0000_i1029" type="#_x0000_t75" style="width:355.5pt;height:279.5pt" o:ole="">
+          <v:shape id="_x0000_i1029" type="#_x0000_t75" style="width:355.5pt;height:279.75pt" o:ole="">
             <v:imagedata r:id="rId19" o:title=""/>
           </v:shape>
-          <o:OLEObject Type="Embed" ProgID="PBrush" ShapeID="_x0000_i1029" DrawAspect="Content" ObjectID="_1672990046" r:id="rId20"/>
+          <o:OLEObject Type="Embed" ProgID="PBrush" ShapeID="_x0000_i1029" DrawAspect="Content" ObjectID="_1679929238" r:id="rId20"/>
         </w:object>
       </w:r>
     </w:p>
@@ -3838,8 +3784,8 @@
       <w:pPr>
         <w:pStyle w:val="Caption"/>
       </w:pPr>
-      <w:bookmarkStart w:id="33" w:name="_Toc533933325"/>
-      <w:bookmarkStart w:id="34" w:name="_Toc533935193"/>
+      <w:bookmarkStart w:id="34" w:name="_Toc533933325"/>
+      <w:bookmarkStart w:id="35" w:name="_Toc533935193"/>
       <w:r>
         <w:t xml:space="preserve">Hình  </w:t>
       </w:r>
@@ -3891,8 +3837,8 @@
       <w:r>
         <w:t xml:space="preserve"> Cách tham chiếu đến một nhãn</w:t>
       </w:r>
-      <w:bookmarkEnd w:id="33"/>
       <w:bookmarkEnd w:id="34"/>
+      <w:bookmarkEnd w:id="35"/>
     </w:p>
     <w:p/>
     <w:p/>
@@ -3985,8 +3931,8 @@
       <w:pPr>
         <w:pStyle w:val="Caption"/>
       </w:pPr>
-      <w:bookmarkStart w:id="35" w:name="_Toc533933326"/>
-      <w:bookmarkStart w:id="36" w:name="_Toc169424241"/>
+      <w:bookmarkStart w:id="36" w:name="_Toc533933326"/>
+      <w:bookmarkStart w:id="37" w:name="_Toc169424241"/>
       <w:r>
         <w:t xml:space="preserve">Bảng </w:t>
       </w:r>
@@ -4038,7 +3984,7 @@
       <w:r>
         <w:t xml:space="preserve"> Tên bảng</w:t>
       </w:r>
-      <w:bookmarkEnd w:id="35"/>
+      <w:bookmarkEnd w:id="36"/>
     </w:p>
     <w:p>
       <w:pPr>
@@ -4049,17 +3995,17 @@
       <w:pPr>
         <w:pStyle w:val="Heading3"/>
       </w:pPr>
-      <w:bookmarkStart w:id="37" w:name="_Toc503659419"/>
-      <w:bookmarkStart w:id="38" w:name="_Toc533949693"/>
-      <w:bookmarkEnd w:id="36"/>
+      <w:bookmarkStart w:id="38" w:name="_Toc503659419"/>
+      <w:bookmarkStart w:id="39" w:name="_Toc533949693"/>
+      <w:bookmarkEnd w:id="37"/>
       <w:r>
         <w:t>H</w:t>
       </w:r>
       <w:r>
         <w:t>ướng dẫn chèn công thức và nhãn</w:t>
       </w:r>
-      <w:bookmarkEnd w:id="37"/>
       <w:bookmarkEnd w:id="38"/>
+      <w:bookmarkEnd w:id="39"/>
     </w:p>
     <w:tbl>
       <w:tblPr>
@@ -4096,7 +4042,7 @@
                 <v:shape id="_x0000_i1030" type="#_x0000_t75" style="width:61.5pt;height:36pt" o:ole="">
                   <v:imagedata r:id="rId21" o:title=""/>
                 </v:shape>
-                <o:OLEObject Type="Embed" ProgID="Equation.DSMT4" ShapeID="_x0000_i1030" DrawAspect="Content" ObjectID="_1672990047" r:id="rId22"/>
+                <o:OLEObject Type="Embed" ProgID="Equation.DSMT4" ShapeID="_x0000_i1030" DrawAspect="Content" ObjectID="_1679929239" r:id="rId22"/>
               </w:object>
             </w:r>
           </w:p>
@@ -4112,7 +4058,7 @@
               <w:ind w:firstLine="0"/>
               <w:jc w:val="right"/>
             </w:pPr>
-            <w:bookmarkStart w:id="39" w:name="_Ref262309719"/>
+            <w:bookmarkStart w:id="40" w:name="_Ref262309719"/>
             <w:r>
               <w:t>(</w:t>
             </w:r>
@@ -4164,7 +4110,7 @@
             <w:r>
               <w:t>)</w:t>
             </w:r>
-            <w:bookmarkEnd w:id="39"/>
+            <w:bookmarkEnd w:id="40"/>
           </w:p>
         </w:tc>
       </w:tr>
@@ -4244,15 +4190,15 @@
           <w:color w:val="FF0000"/>
         </w:rPr>
       </w:pPr>
-      <w:bookmarkStart w:id="40" w:name="_Toc503659420"/>
-      <w:bookmarkStart w:id="41" w:name="_Toc533949694"/>
-      <w:bookmarkStart w:id="42" w:name="_Toc169424247"/>
+      <w:bookmarkStart w:id="41" w:name="_Toc503659420"/>
+      <w:bookmarkStart w:id="42" w:name="_Toc533949694"/>
+      <w:bookmarkStart w:id="43" w:name="_Toc169424247"/>
       <w:r>
         <w:lastRenderedPageBreak/>
         <w:t>: PHÂN TÍCH</w:t>
       </w:r>
-      <w:bookmarkEnd w:id="40"/>
       <w:bookmarkEnd w:id="41"/>
+      <w:bookmarkEnd w:id="42"/>
       <w:r>
         <w:t xml:space="preserve"> </w:t>
       </w:r>
@@ -4272,9 +4218,9 @@
       <w:pPr>
         <w:pStyle w:val="Heading2"/>
       </w:pPr>
-      <w:bookmarkStart w:id="43" w:name="_Toc503659421"/>
-      <w:bookmarkStart w:id="44" w:name="_Toc533949695"/>
-      <w:bookmarkEnd w:id="42"/>
+      <w:bookmarkStart w:id="44" w:name="_Toc503659421"/>
+      <w:bookmarkStart w:id="45" w:name="_Toc533949695"/>
+      <w:bookmarkEnd w:id="43"/>
       <w:r>
         <w:t>Tiêu đ</w:t>
       </w:r>
@@ -4296,8 +4242,8 @@
       <w:r>
         <w:t>c</w:t>
       </w:r>
-      <w:bookmarkEnd w:id="43"/>
       <w:bookmarkEnd w:id="44"/>
+      <w:bookmarkEnd w:id="45"/>
       <w:r>
         <w:t xml:space="preserve"> </w:t>
       </w:r>
@@ -4306,13 +4252,13 @@
       <w:pPr>
         <w:pStyle w:val="Heading3"/>
       </w:pPr>
-      <w:bookmarkStart w:id="45" w:name="_Toc503659422"/>
-      <w:bookmarkStart w:id="46" w:name="_Toc533949696"/>
+      <w:bookmarkStart w:id="46" w:name="_Toc503659422"/>
+      <w:bookmarkStart w:id="47" w:name="_Toc533949696"/>
       <w:r>
         <w:t>Tiêu đề tiểu mục</w:t>
       </w:r>
-      <w:bookmarkEnd w:id="45"/>
       <w:bookmarkEnd w:id="46"/>
+      <w:bookmarkEnd w:id="47"/>
       <w:r>
         <w:t xml:space="preserve"> </w:t>
       </w:r>
@@ -4326,13 +4272,13 @@
       <w:pPr>
         <w:pStyle w:val="Heading3"/>
       </w:pPr>
-      <w:bookmarkStart w:id="47" w:name="_Toc503659423"/>
-      <w:bookmarkStart w:id="48" w:name="_Toc533949697"/>
+      <w:bookmarkStart w:id="48" w:name="_Toc503659423"/>
+      <w:bookmarkStart w:id="49" w:name="_Toc533949697"/>
       <w:r>
         <w:t>Tiêu đề tiểu mục</w:t>
       </w:r>
-      <w:bookmarkEnd w:id="47"/>
       <w:bookmarkEnd w:id="48"/>
+      <w:bookmarkEnd w:id="49"/>
     </w:p>
     <w:p>
       <w:r>
@@ -4343,25 +4289,25 @@
       <w:pPr>
         <w:pStyle w:val="Heading2"/>
       </w:pPr>
-      <w:bookmarkStart w:id="49" w:name="_Toc503659424"/>
-      <w:bookmarkStart w:id="50" w:name="_Toc533949698"/>
+      <w:bookmarkStart w:id="50" w:name="_Toc503659424"/>
+      <w:bookmarkStart w:id="51" w:name="_Toc533949698"/>
       <w:r>
         <w:t>Tiêu đề mục</w:t>
       </w:r>
-      <w:bookmarkEnd w:id="49"/>
       <w:bookmarkEnd w:id="50"/>
+      <w:bookmarkEnd w:id="51"/>
     </w:p>
     <w:p>
       <w:pPr>
         <w:pStyle w:val="Heading3"/>
       </w:pPr>
-      <w:bookmarkStart w:id="51" w:name="_Toc503659425"/>
-      <w:bookmarkStart w:id="52" w:name="_Toc533949699"/>
+      <w:bookmarkStart w:id="52" w:name="_Toc503659425"/>
+      <w:bookmarkStart w:id="53" w:name="_Toc533949699"/>
       <w:r>
         <w:t>Tiêu đề tiểu mục</w:t>
       </w:r>
-      <w:bookmarkEnd w:id="51"/>
       <w:bookmarkEnd w:id="52"/>
+      <w:bookmarkEnd w:id="53"/>
     </w:p>
     <w:p>
       <w:r>
@@ -4372,13 +4318,13 @@
       <w:pPr>
         <w:pStyle w:val="Heading3"/>
       </w:pPr>
-      <w:bookmarkStart w:id="53" w:name="_Toc503659426"/>
-      <w:bookmarkStart w:id="54" w:name="_Toc533949700"/>
+      <w:bookmarkStart w:id="54" w:name="_Toc503659426"/>
+      <w:bookmarkStart w:id="55" w:name="_Toc533949700"/>
       <w:r>
         <w:t>Tiêu đề tiểu mục</w:t>
       </w:r>
-      <w:bookmarkEnd w:id="53"/>
       <w:bookmarkEnd w:id="54"/>
+      <w:bookmarkEnd w:id="55"/>
     </w:p>
     <w:p>
       <w:r>
@@ -4400,25 +4346,25 @@
         <w:pStyle w:val="Heading1"/>
         <w:jc w:val="both"/>
       </w:pPr>
-      <w:bookmarkStart w:id="55" w:name="_Toc503659427"/>
-      <w:bookmarkStart w:id="56" w:name="_Toc533949701"/>
+      <w:bookmarkStart w:id="56" w:name="_Toc503659427"/>
+      <w:bookmarkStart w:id="57" w:name="_Toc533949701"/>
       <w:r>
         <w:lastRenderedPageBreak/>
         <w:t>:</w:t>
       </w:r>
-      <w:bookmarkStart w:id="57" w:name="_Toc169424250"/>
+      <w:bookmarkStart w:id="58" w:name="_Toc169424250"/>
       <w:r>
         <w:t xml:space="preserve"> </w:t>
       </w:r>
       <w:r>
         <w:t xml:space="preserve">THIẾT KẾ VÀ </w:t>
       </w:r>
+      <w:bookmarkEnd w:id="58"/>
+      <w:r>
+        <w:t>HIỆN THỰC</w:t>
+      </w:r>
+      <w:bookmarkEnd w:id="56"/>
       <w:bookmarkEnd w:id="57"/>
-      <w:r>
-        <w:t>HIỆN THỰC</w:t>
-      </w:r>
-      <w:bookmarkEnd w:id="55"/>
-      <w:bookmarkEnd w:id="56"/>
     </w:p>
     <w:p>
       <w:r>
@@ -4429,25 +4375,25 @@
       <w:pPr>
         <w:pStyle w:val="Heading2"/>
       </w:pPr>
-      <w:bookmarkStart w:id="58" w:name="_Toc503659428"/>
-      <w:bookmarkStart w:id="59" w:name="_Toc533949702"/>
+      <w:bookmarkStart w:id="59" w:name="_Toc503659428"/>
+      <w:bookmarkStart w:id="60" w:name="_Toc533949702"/>
       <w:r>
         <w:t>Tiêu đề mục</w:t>
       </w:r>
-      <w:bookmarkEnd w:id="58"/>
       <w:bookmarkEnd w:id="59"/>
+      <w:bookmarkEnd w:id="60"/>
     </w:p>
     <w:p>
       <w:pPr>
         <w:pStyle w:val="Heading3"/>
       </w:pPr>
-      <w:bookmarkStart w:id="60" w:name="_Toc503659429"/>
-      <w:bookmarkStart w:id="61" w:name="_Toc533949703"/>
+      <w:bookmarkStart w:id="61" w:name="_Toc503659429"/>
+      <w:bookmarkStart w:id="62" w:name="_Toc533949703"/>
       <w:r>
         <w:t>Tiêu đề tiểu mục</w:t>
       </w:r>
-      <w:bookmarkEnd w:id="60"/>
       <w:bookmarkEnd w:id="61"/>
+      <w:bookmarkEnd w:id="62"/>
     </w:p>
     <w:p>
       <w:r>
@@ -4458,13 +4404,13 @@
       <w:pPr>
         <w:pStyle w:val="Heading3"/>
       </w:pPr>
-      <w:bookmarkStart w:id="62" w:name="_Toc503659430"/>
-      <w:bookmarkStart w:id="63" w:name="_Toc533949704"/>
+      <w:bookmarkStart w:id="63" w:name="_Toc503659430"/>
+      <w:bookmarkStart w:id="64" w:name="_Toc533949704"/>
       <w:r>
         <w:t>Tiêu đề tiểu mục</w:t>
       </w:r>
-      <w:bookmarkEnd w:id="62"/>
       <w:bookmarkEnd w:id="63"/>
+      <w:bookmarkEnd w:id="64"/>
     </w:p>
     <w:p>
       <w:r>
@@ -4475,25 +4421,25 @@
       <w:pPr>
         <w:pStyle w:val="Heading2"/>
       </w:pPr>
-      <w:bookmarkStart w:id="64" w:name="_Toc503659431"/>
-      <w:bookmarkStart w:id="65" w:name="_Toc533949705"/>
+      <w:bookmarkStart w:id="65" w:name="_Toc503659431"/>
+      <w:bookmarkStart w:id="66" w:name="_Toc533949705"/>
       <w:r>
         <w:t>Tiêu đề mục</w:t>
       </w:r>
-      <w:bookmarkEnd w:id="64"/>
       <w:bookmarkEnd w:id="65"/>
+      <w:bookmarkEnd w:id="66"/>
     </w:p>
     <w:p>
       <w:pPr>
         <w:pStyle w:val="Heading3"/>
       </w:pPr>
-      <w:bookmarkStart w:id="66" w:name="_Toc503659432"/>
-      <w:bookmarkStart w:id="67" w:name="_Toc533949706"/>
+      <w:bookmarkStart w:id="67" w:name="_Toc503659432"/>
+      <w:bookmarkStart w:id="68" w:name="_Toc533949706"/>
       <w:r>
         <w:t>Tiêu đề tiểu mục</w:t>
       </w:r>
-      <w:bookmarkEnd w:id="66"/>
       <w:bookmarkEnd w:id="67"/>
+      <w:bookmarkEnd w:id="68"/>
     </w:p>
     <w:p>
       <w:r>
@@ -4504,13 +4450,13 @@
       <w:pPr>
         <w:pStyle w:val="Heading3"/>
       </w:pPr>
-      <w:bookmarkStart w:id="68" w:name="_Toc503659433"/>
-      <w:bookmarkStart w:id="69" w:name="_Toc533949707"/>
+      <w:bookmarkStart w:id="69" w:name="_Toc503659433"/>
+      <w:bookmarkStart w:id="70" w:name="_Toc533949707"/>
       <w:r>
         <w:t>Tiêu đề tiểu mục</w:t>
       </w:r>
-      <w:bookmarkEnd w:id="68"/>
       <w:bookmarkEnd w:id="69"/>
+      <w:bookmarkEnd w:id="70"/>
     </w:p>
     <w:p>
       <w:r>
@@ -4532,9 +4478,9 @@
         <w:pStyle w:val="Heading1"/>
         <w:jc w:val="both"/>
       </w:pPr>
-      <w:bookmarkStart w:id="70" w:name="_Toc169424253"/>
-      <w:bookmarkStart w:id="71" w:name="_Toc503659434"/>
-      <w:bookmarkStart w:id="72" w:name="_Toc533949708"/>
+      <w:bookmarkStart w:id="71" w:name="_Toc169424253"/>
+      <w:bookmarkStart w:id="72" w:name="_Toc503659434"/>
+      <w:bookmarkStart w:id="73" w:name="_Toc533949708"/>
       <w:r>
         <w:lastRenderedPageBreak/>
         <w:t>:</w:t>
@@ -4545,21 +4491,21 @@
       <w:r>
         <w:t>KẾT LUẬN</w:t>
       </w:r>
-      <w:bookmarkEnd w:id="70"/>
       <w:bookmarkEnd w:id="71"/>
       <w:bookmarkEnd w:id="72"/>
+      <w:bookmarkEnd w:id="73"/>
     </w:p>
     <w:p>
       <w:pPr>
         <w:pStyle w:val="Heading2"/>
       </w:pPr>
-      <w:bookmarkStart w:id="73" w:name="_Toc503659435"/>
-      <w:bookmarkStart w:id="74" w:name="_Toc533949709"/>
+      <w:bookmarkStart w:id="74" w:name="_Toc503659435"/>
+      <w:bookmarkStart w:id="75" w:name="_Toc533949709"/>
       <w:r>
         <w:t>Kết quả đạt được</w:t>
       </w:r>
-      <w:bookmarkEnd w:id="73"/>
       <w:bookmarkEnd w:id="74"/>
+      <w:bookmarkEnd w:id="75"/>
     </w:p>
     <w:p>
       <w:pPr>
@@ -4576,13 +4522,13 @@
       <w:pPr>
         <w:pStyle w:val="Heading2"/>
       </w:pPr>
-      <w:bookmarkStart w:id="75" w:name="_Toc503659436"/>
-      <w:bookmarkStart w:id="76" w:name="_Toc533949710"/>
+      <w:bookmarkStart w:id="76" w:name="_Toc503659436"/>
+      <w:bookmarkStart w:id="77" w:name="_Toc533949710"/>
       <w:r>
         <w:t>Hạn chế của đồ án</w:t>
       </w:r>
-      <w:bookmarkEnd w:id="75"/>
       <w:bookmarkEnd w:id="76"/>
+      <w:bookmarkEnd w:id="77"/>
     </w:p>
     <w:p>
       <w:pPr>
@@ -4605,13 +4551,13 @@
       <w:pPr>
         <w:pStyle w:val="Heading2"/>
       </w:pPr>
-      <w:bookmarkStart w:id="77" w:name="_Toc503659437"/>
-      <w:bookmarkStart w:id="78" w:name="_Toc533949711"/>
+      <w:bookmarkStart w:id="78" w:name="_Toc503659437"/>
+      <w:bookmarkStart w:id="79" w:name="_Toc533949711"/>
       <w:r>
         <w:t>Hướng phát triển</w:t>
       </w:r>
-      <w:bookmarkEnd w:id="77"/>
       <w:bookmarkEnd w:id="78"/>
+      <w:bookmarkEnd w:id="79"/>
     </w:p>
     <w:p>
       <w:r>
@@ -4633,7 +4579,7 @@
           <w:numId w:val="0"/>
         </w:numPr>
       </w:pPr>
-      <w:bookmarkStart w:id="79" w:name="_Toc169424254"/>
+      <w:bookmarkStart w:id="80" w:name="_Toc169424254"/>
     </w:p>
     <w:p>
       <w:pPr>
@@ -4643,14 +4589,14 @@
           <w:numId w:val="0"/>
         </w:numPr>
       </w:pPr>
-      <w:bookmarkStart w:id="80" w:name="_Toc503659438"/>
-      <w:bookmarkStart w:id="81" w:name="_Toc533949712"/>
+      <w:bookmarkStart w:id="81" w:name="_Toc503659438"/>
+      <w:bookmarkStart w:id="82" w:name="_Toc533949712"/>
       <w:r>
         <w:t>TÀI LIỆU THAM KHẢO</w:t>
       </w:r>
-      <w:bookmarkEnd w:id="79"/>
       <w:bookmarkEnd w:id="80"/>
       <w:bookmarkEnd w:id="81"/>
+      <w:bookmarkEnd w:id="82"/>
     </w:p>
     <w:p>
       <w:pPr>
@@ -4832,16 +4778,16 @@
           <w:numId w:val="0"/>
         </w:numPr>
       </w:pPr>
-      <w:bookmarkStart w:id="82" w:name="_Toc169424255"/>
-      <w:bookmarkStart w:id="83" w:name="_Toc503659439"/>
-      <w:bookmarkStart w:id="84" w:name="_Toc533949713"/>
+      <w:bookmarkStart w:id="83" w:name="_Toc169424255"/>
+      <w:bookmarkStart w:id="84" w:name="_Toc503659439"/>
+      <w:bookmarkStart w:id="85" w:name="_Toc533949713"/>
       <w:r>
         <w:lastRenderedPageBreak/>
         <w:t>PHỤ LỤC</w:t>
       </w:r>
-      <w:bookmarkEnd w:id="82"/>
       <w:bookmarkEnd w:id="83"/>
       <w:bookmarkEnd w:id="84"/>
+      <w:bookmarkEnd w:id="85"/>
     </w:p>
     <w:p/>
     <w:sectPr>
@@ -4856,7 +4802,7 @@
 </file>
 
 <file path=word/endnotes.xml><?xml version="1.0" encoding="utf-8"?>
-<w:endnotes xmlns:wpc="http://schemas.microsoft.com/office/word/2010/wordprocessingCanvas" xmlns:cx="http://schemas.microsoft.com/office/drawing/2014/chartex" xmlns:cx1="http://schemas.microsoft.com/office/drawing/2015/9/8/chartex" xmlns:cx2="http://schemas.microsoft.com/office/drawing/2015/10/21/chartex" xmlns:cx3="http://schemas.microsoft.com/office/drawing/2016/5/9/chartex" xmlns:cx4="http://schemas.microsoft.com/office/drawing/2016/5/10/chartex" xmlns:cx5="http://schemas.microsoft.com/office/drawing/2016/5/11/chartex" xmlns:cx6="http://schemas.microsoft.com/office/drawing/2016/5/12/chartex" xmlns:cx7="http://schemas.microsoft.com/office/drawing/2016/5/13/chartex" xmlns:cx8="http://schemas.microsoft.com/office/drawing/2016/5/14/chartex" xmlns:mc="http://schemas.openxmlformats.org/markup-compatibility/2006" xmlns:aink="http://schemas.microsoft.com/office/drawing/2016/ink" xmlns:am3d="http://schemas.microsoft.com/office/drawing/2017/model3d" xmlns:o="urn:schemas-microsoft-com:office:office" xmlns:r="http://schemas.openxmlformats.org/officeDocument/2006/relationships" xmlns:m="http://schemas.openxmlformats.org/officeDocument/2006/math" xmlns:v="urn:schemas-microsoft-com:vml" xmlns:wp14="http://schemas.microsoft.com/office/word/2010/wordprocessingDrawing" xmlns:wp="http://schemas.openxmlformats.org/drawingml/2006/wordprocessingDrawing" xmlns:w10="urn:schemas-microsoft-com:office:word" xmlns:w="http://schemas.openxmlformats.org/wordprocessingml/2006/main" xmlns:w14="http://schemas.microsoft.com/office/word/2010/wordml" xmlns:w15="http://schemas.microsoft.com/office/word/2012/wordml" xmlns:w16cex="http://schemas.microsoft.com/office/word/2018/wordml/cex" xmlns:w16cid="http://schemas.microsoft.com/office/word/2016/wordml/cid" xmlns:w16="http://schemas.microsoft.com/office/word/2018/wordml" xmlns:w16se="http://schemas.microsoft.com/office/word/2015/wordml/symex" xmlns:wpg="http://schemas.microsoft.com/office/word/2010/wordprocessingGroup" xmlns:wpi="http://schemas.microsoft.com/office/word/2010/wordprocessingInk" xmlns:wne="http://schemas.microsoft.com/office/word/2006/wordml" xmlns:wps="http://schemas.microsoft.com/office/word/2010/wordprocessingShape" mc:Ignorable="w14 w15 w16se w16cid w16 w16cex wp14">
+<w:endnotes xmlns:wpc="http://schemas.microsoft.com/office/word/2010/wordprocessingCanvas" xmlns:cx="http://schemas.microsoft.com/office/drawing/2014/chartex" xmlns:mc="http://schemas.openxmlformats.org/markup-compatibility/2006" xmlns:o="urn:schemas-microsoft-com:office:office" xmlns:r="http://schemas.openxmlformats.org/officeDocument/2006/relationships" xmlns:m="http://schemas.openxmlformats.org/officeDocument/2006/math" xmlns:v="urn:schemas-microsoft-com:vml" xmlns:wp14="http://schemas.microsoft.com/office/word/2010/wordprocessingDrawing" xmlns:wp="http://schemas.openxmlformats.org/drawingml/2006/wordprocessingDrawing" xmlns:w10="urn:schemas-microsoft-com:office:word" xmlns:w="http://schemas.openxmlformats.org/wordprocessingml/2006/main" xmlns:w14="http://schemas.microsoft.com/office/word/2010/wordml" xmlns:w15="http://schemas.microsoft.com/office/word/2012/wordml" xmlns:w16se="http://schemas.microsoft.com/office/word/2015/wordml/symex" xmlns:wpg="http://schemas.microsoft.com/office/word/2010/wordprocessingGroup" xmlns:wpi="http://schemas.microsoft.com/office/word/2010/wordprocessingInk" xmlns:wne="http://schemas.microsoft.com/office/word/2006/wordml" xmlns:wps="http://schemas.microsoft.com/office/word/2010/wordprocessingShape" mc:Ignorable="w14 w15 w16se wp14">
   <w:endnote w:type="separator" w:id="-1">
     <w:p>
       <w:r>
@@ -4877,7 +4823,7 @@
 </file>
 
 <file path=word/footer1.xml><?xml version="1.0" encoding="utf-8"?>
-<w:ftr xmlns:wpc="http://schemas.microsoft.com/office/word/2010/wordprocessingCanvas" xmlns:cx="http://schemas.microsoft.com/office/drawing/2014/chartex" xmlns:cx1="http://schemas.microsoft.com/office/drawing/2015/9/8/chartex" xmlns:cx2="http://schemas.microsoft.com/office/drawing/2015/10/21/chartex" xmlns:cx3="http://schemas.microsoft.com/office/drawing/2016/5/9/chartex" xmlns:cx4="http://schemas.microsoft.com/office/drawing/2016/5/10/chartex" xmlns:cx5="http://schemas.microsoft.com/office/drawing/2016/5/11/chartex" xmlns:cx6="http://schemas.microsoft.com/office/drawing/2016/5/12/chartex" xmlns:cx7="http://schemas.microsoft.com/office/drawing/2016/5/13/chartex" xmlns:cx8="http://schemas.microsoft.com/office/drawing/2016/5/14/chartex" xmlns:mc="http://schemas.openxmlformats.org/markup-compatibility/2006" xmlns:aink="http://schemas.microsoft.com/office/drawing/2016/ink" xmlns:am3d="http://schemas.microsoft.com/office/drawing/2017/model3d" xmlns:o="urn:schemas-microsoft-com:office:office" xmlns:r="http://schemas.openxmlformats.org/officeDocument/2006/relationships" xmlns:m="http://schemas.openxmlformats.org/officeDocument/2006/math" xmlns:v="urn:schemas-microsoft-com:vml" xmlns:wp14="http://schemas.microsoft.com/office/word/2010/wordprocessingDrawing" xmlns:wp="http://schemas.openxmlformats.org/drawingml/2006/wordprocessingDrawing" xmlns:w10="urn:schemas-microsoft-com:office:word" xmlns:w="http://schemas.openxmlformats.org/wordprocessingml/2006/main" xmlns:w14="http://schemas.microsoft.com/office/word/2010/wordml" xmlns:w15="http://schemas.microsoft.com/office/word/2012/wordml" xmlns:w16cex="http://schemas.microsoft.com/office/word/2018/wordml/cex" xmlns:w16cid="http://schemas.microsoft.com/office/word/2016/wordml/cid" xmlns:w16="http://schemas.microsoft.com/office/word/2018/wordml" xmlns:w16se="http://schemas.microsoft.com/office/word/2015/wordml/symex" xmlns:wpg="http://schemas.microsoft.com/office/word/2010/wordprocessingGroup" xmlns:wpi="http://schemas.microsoft.com/office/word/2010/wordprocessingInk" xmlns:wne="http://schemas.microsoft.com/office/word/2006/wordml" xmlns:wps="http://schemas.microsoft.com/office/word/2010/wordprocessingShape" mc:Ignorable="w14 w15 w16se w16cid w16 w16cex wp14">
+<w:ftr xmlns:wpc="http://schemas.microsoft.com/office/word/2010/wordprocessingCanvas" xmlns:cx="http://schemas.microsoft.com/office/drawing/2014/chartex" xmlns:mc="http://schemas.openxmlformats.org/markup-compatibility/2006" xmlns:o="urn:schemas-microsoft-com:office:office" xmlns:r="http://schemas.openxmlformats.org/officeDocument/2006/relationships" xmlns:m="http://schemas.openxmlformats.org/officeDocument/2006/math" xmlns:v="urn:schemas-microsoft-com:vml" xmlns:wp14="http://schemas.microsoft.com/office/word/2010/wordprocessingDrawing" xmlns:wp="http://schemas.openxmlformats.org/drawingml/2006/wordprocessingDrawing" xmlns:w10="urn:schemas-microsoft-com:office:word" xmlns:w="http://schemas.openxmlformats.org/wordprocessingml/2006/main" xmlns:w14="http://schemas.microsoft.com/office/word/2010/wordml" xmlns:w15="http://schemas.microsoft.com/office/word/2012/wordml" xmlns:w16se="http://schemas.microsoft.com/office/word/2015/wordml/symex" xmlns:wpg="http://schemas.microsoft.com/office/word/2010/wordprocessingGroup" xmlns:wpi="http://schemas.microsoft.com/office/word/2010/wordprocessingInk" xmlns:wne="http://schemas.microsoft.com/office/word/2006/wordml" xmlns:wps="http://schemas.microsoft.com/office/word/2010/wordprocessingShape" mc:Ignorable="w14 w15 w16se wp14">
   <w:p>
     <w:pPr>
       <w:pStyle w:val="Footer"/>
@@ -4928,7 +4874,7 @@
 </file>
 
 <file path=word/footer2.xml><?xml version="1.0" encoding="utf-8"?>
-<w:ftr xmlns:wpc="http://schemas.microsoft.com/office/word/2010/wordprocessingCanvas" xmlns:cx="http://schemas.microsoft.com/office/drawing/2014/chartex" xmlns:cx1="http://schemas.microsoft.com/office/drawing/2015/9/8/chartex" xmlns:cx2="http://schemas.microsoft.com/office/drawing/2015/10/21/chartex" xmlns:cx3="http://schemas.microsoft.com/office/drawing/2016/5/9/chartex" xmlns:cx4="http://schemas.microsoft.com/office/drawing/2016/5/10/chartex" xmlns:cx5="http://schemas.microsoft.com/office/drawing/2016/5/11/chartex" xmlns:cx6="http://schemas.microsoft.com/office/drawing/2016/5/12/chartex" xmlns:cx7="http://schemas.microsoft.com/office/drawing/2016/5/13/chartex" xmlns:cx8="http://schemas.microsoft.com/office/drawing/2016/5/14/chartex" xmlns:mc="http://schemas.openxmlformats.org/markup-compatibility/2006" xmlns:aink="http://schemas.microsoft.com/office/drawing/2016/ink" xmlns:am3d="http://schemas.microsoft.com/office/drawing/2017/model3d" xmlns:o="urn:schemas-microsoft-com:office:office" xmlns:r="http://schemas.openxmlformats.org/officeDocument/2006/relationships" xmlns:m="http://schemas.openxmlformats.org/officeDocument/2006/math" xmlns:v="urn:schemas-microsoft-com:vml" xmlns:wp14="http://schemas.microsoft.com/office/word/2010/wordprocessingDrawing" xmlns:wp="http://schemas.openxmlformats.org/drawingml/2006/wordprocessingDrawing" xmlns:w10="urn:schemas-microsoft-com:office:word" xmlns:w="http://schemas.openxmlformats.org/wordprocessingml/2006/main" xmlns:w14="http://schemas.microsoft.com/office/word/2010/wordml" xmlns:w15="http://schemas.microsoft.com/office/word/2012/wordml" xmlns:w16cex="http://schemas.microsoft.com/office/word/2018/wordml/cex" xmlns:w16cid="http://schemas.microsoft.com/office/word/2016/wordml/cid" xmlns:w16="http://schemas.microsoft.com/office/word/2018/wordml" xmlns:w16se="http://schemas.microsoft.com/office/word/2015/wordml/symex" xmlns:wpg="http://schemas.microsoft.com/office/word/2010/wordprocessingGroup" xmlns:wpi="http://schemas.microsoft.com/office/word/2010/wordprocessingInk" xmlns:wne="http://schemas.microsoft.com/office/word/2006/wordml" xmlns:wps="http://schemas.microsoft.com/office/word/2010/wordprocessingShape" mc:Ignorable="w14 w15 w16se w16cid w16 w16cex wp14">
+<w:ftr xmlns:wpc="http://schemas.microsoft.com/office/word/2010/wordprocessingCanvas" xmlns:cx="http://schemas.microsoft.com/office/drawing/2014/chartex" xmlns:mc="http://schemas.openxmlformats.org/markup-compatibility/2006" xmlns:o="urn:schemas-microsoft-com:office:office" xmlns:r="http://schemas.openxmlformats.org/officeDocument/2006/relationships" xmlns:m="http://schemas.openxmlformats.org/officeDocument/2006/math" xmlns:v="urn:schemas-microsoft-com:vml" xmlns:wp14="http://schemas.microsoft.com/office/word/2010/wordprocessingDrawing" xmlns:wp="http://schemas.openxmlformats.org/drawingml/2006/wordprocessingDrawing" xmlns:w10="urn:schemas-microsoft-com:office:word" xmlns:w="http://schemas.openxmlformats.org/wordprocessingml/2006/main" xmlns:w14="http://schemas.microsoft.com/office/word/2010/wordml" xmlns:w15="http://schemas.microsoft.com/office/word/2012/wordml" xmlns:w16se="http://schemas.microsoft.com/office/word/2015/wordml/symex" xmlns:wpg="http://schemas.microsoft.com/office/word/2010/wordprocessingGroup" xmlns:wpi="http://schemas.microsoft.com/office/word/2010/wordprocessingInk" xmlns:wne="http://schemas.microsoft.com/office/word/2006/wordml" xmlns:wps="http://schemas.microsoft.com/office/word/2010/wordprocessingShape" mc:Ignorable="w14 w15 w16se wp14">
   <w:tbl>
     <w:tblPr>
       <w:tblW w:w="0" w:type="auto"/>
@@ -5095,7 +5041,7 @@
               <w:noProof/>
               <w:sz w:val="24"/>
             </w:rPr>
-            <w:t>13</w:t>
+            <w:t>4</w:t>
           </w:r>
           <w:r>
             <w:rPr>
@@ -5155,7 +5101,7 @@
 </file>
 
 <file path=word/footnotes.xml><?xml version="1.0" encoding="utf-8"?>
-<w:footnotes xmlns:wpc="http://schemas.microsoft.com/office/word/2010/wordprocessingCanvas" xmlns:cx="http://schemas.microsoft.com/office/drawing/2014/chartex" xmlns:cx1="http://schemas.microsoft.com/office/drawing/2015/9/8/chartex" xmlns:cx2="http://schemas.microsoft.com/office/drawing/2015/10/21/chartex" xmlns:cx3="http://schemas.microsoft.com/office/drawing/2016/5/9/chartex" xmlns:cx4="http://schemas.microsoft.com/office/drawing/2016/5/10/chartex" xmlns:cx5="http://schemas.microsoft.com/office/drawing/2016/5/11/chartex" xmlns:cx6="http://schemas.microsoft.com/office/drawing/2016/5/12/chartex" xmlns:cx7="http://schemas.microsoft.com/office/drawing/2016/5/13/chartex" xmlns:cx8="http://schemas.microsoft.com/office/drawing/2016/5/14/chartex" xmlns:mc="http://schemas.openxmlformats.org/markup-compatibility/2006" xmlns:aink="http://schemas.microsoft.com/office/drawing/2016/ink" xmlns:am3d="http://schemas.microsoft.com/office/drawing/2017/model3d" xmlns:o="urn:schemas-microsoft-com:office:office" xmlns:r="http://schemas.openxmlformats.org/officeDocument/2006/relationships" xmlns:m="http://schemas.openxmlformats.org/officeDocument/2006/math" xmlns:v="urn:schemas-microsoft-com:vml" xmlns:wp14="http://schemas.microsoft.com/office/word/2010/wordprocessingDrawing" xmlns:wp="http://schemas.openxmlformats.org/drawingml/2006/wordprocessingDrawing" xmlns:w10="urn:schemas-microsoft-com:office:word" xmlns:w="http://schemas.openxmlformats.org/wordprocessingml/2006/main" xmlns:w14="http://schemas.microsoft.com/office/word/2010/wordml" xmlns:w15="http://schemas.microsoft.com/office/word/2012/wordml" xmlns:w16cex="http://schemas.microsoft.com/office/word/2018/wordml/cex" xmlns:w16cid="http://schemas.microsoft.com/office/word/2016/wordml/cid" xmlns:w16="http://schemas.microsoft.com/office/word/2018/wordml" xmlns:w16se="http://schemas.microsoft.com/office/word/2015/wordml/symex" xmlns:wpg="http://schemas.microsoft.com/office/word/2010/wordprocessingGroup" xmlns:wpi="http://schemas.microsoft.com/office/word/2010/wordprocessingInk" xmlns:wne="http://schemas.microsoft.com/office/word/2006/wordml" xmlns:wps="http://schemas.microsoft.com/office/word/2010/wordprocessingShape" mc:Ignorable="w14 w15 w16se w16cid w16 w16cex wp14">
+<w:footnotes xmlns:wpc="http://schemas.microsoft.com/office/word/2010/wordprocessingCanvas" xmlns:cx="http://schemas.microsoft.com/office/drawing/2014/chartex" xmlns:mc="http://schemas.openxmlformats.org/markup-compatibility/2006" xmlns:o="urn:schemas-microsoft-com:office:office" xmlns:r="http://schemas.openxmlformats.org/officeDocument/2006/relationships" xmlns:m="http://schemas.openxmlformats.org/officeDocument/2006/math" xmlns:v="urn:schemas-microsoft-com:vml" xmlns:wp14="http://schemas.microsoft.com/office/word/2010/wordprocessingDrawing" xmlns:wp="http://schemas.openxmlformats.org/drawingml/2006/wordprocessingDrawing" xmlns:w10="urn:schemas-microsoft-com:office:word" xmlns:w="http://schemas.openxmlformats.org/wordprocessingml/2006/main" xmlns:w14="http://schemas.microsoft.com/office/word/2010/wordml" xmlns:w15="http://schemas.microsoft.com/office/word/2012/wordml" xmlns:w16se="http://schemas.microsoft.com/office/word/2015/wordml/symex" xmlns:wpg="http://schemas.microsoft.com/office/word/2010/wordprocessingGroup" xmlns:wpi="http://schemas.microsoft.com/office/word/2010/wordprocessingInk" xmlns:wne="http://schemas.microsoft.com/office/word/2006/wordml" xmlns:wps="http://schemas.microsoft.com/office/word/2010/wordprocessingShape" mc:Ignorable="w14 w15 w16se wp14">
   <w:footnote w:type="separator" w:id="-1">
     <w:p>
       <w:r>
@@ -5176,7 +5122,7 @@
 </file>
 
 <file path=word/header1.xml><?xml version="1.0" encoding="utf-8"?>
-<w:hdr xmlns:wpc="http://schemas.microsoft.com/office/word/2010/wordprocessingCanvas" xmlns:cx="http://schemas.microsoft.com/office/drawing/2014/chartex" xmlns:cx1="http://schemas.microsoft.com/office/drawing/2015/9/8/chartex" xmlns:cx2="http://schemas.microsoft.com/office/drawing/2015/10/21/chartex" xmlns:cx3="http://schemas.microsoft.com/office/drawing/2016/5/9/chartex" xmlns:cx4="http://schemas.microsoft.com/office/drawing/2016/5/10/chartex" xmlns:cx5="http://schemas.microsoft.com/office/drawing/2016/5/11/chartex" xmlns:cx6="http://schemas.microsoft.com/office/drawing/2016/5/12/chartex" xmlns:cx7="http://schemas.microsoft.com/office/drawing/2016/5/13/chartex" xmlns:cx8="http://schemas.microsoft.com/office/drawing/2016/5/14/chartex" xmlns:mc="http://schemas.openxmlformats.org/markup-compatibility/2006" xmlns:aink="http://schemas.microsoft.com/office/drawing/2016/ink" xmlns:am3d="http://schemas.microsoft.com/office/drawing/2017/model3d" xmlns:o="urn:schemas-microsoft-com:office:office" xmlns:r="http://schemas.openxmlformats.org/officeDocument/2006/relationships" xmlns:m="http://schemas.openxmlformats.org/officeDocument/2006/math" xmlns:v="urn:schemas-microsoft-com:vml" xmlns:wp14="http://schemas.microsoft.com/office/word/2010/wordprocessingDrawing" xmlns:wp="http://schemas.openxmlformats.org/drawingml/2006/wordprocessingDrawing" xmlns:w10="urn:schemas-microsoft-com:office:word" xmlns:w="http://schemas.openxmlformats.org/wordprocessingml/2006/main" xmlns:w14="http://schemas.microsoft.com/office/word/2010/wordml" xmlns:w15="http://schemas.microsoft.com/office/word/2012/wordml" xmlns:w16cex="http://schemas.microsoft.com/office/word/2018/wordml/cex" xmlns:w16cid="http://schemas.microsoft.com/office/word/2016/wordml/cid" xmlns:w16="http://schemas.microsoft.com/office/word/2018/wordml" xmlns:w16se="http://schemas.microsoft.com/office/word/2015/wordml/symex" xmlns:wpg="http://schemas.microsoft.com/office/word/2010/wordprocessingGroup" xmlns:wpi="http://schemas.microsoft.com/office/word/2010/wordprocessingInk" xmlns:wne="http://schemas.microsoft.com/office/word/2006/wordml" xmlns:wps="http://schemas.microsoft.com/office/word/2010/wordprocessingShape" mc:Ignorable="w14 w15 w16se w16cid w16 w16cex wp14">
+<w:hdr xmlns:wpc="http://schemas.microsoft.com/office/word/2010/wordprocessingCanvas" xmlns:cx="http://schemas.microsoft.com/office/drawing/2014/chartex" xmlns:mc="http://schemas.openxmlformats.org/markup-compatibility/2006" xmlns:o="urn:schemas-microsoft-com:office:office" xmlns:r="http://schemas.openxmlformats.org/officeDocument/2006/relationships" xmlns:m="http://schemas.openxmlformats.org/officeDocument/2006/math" xmlns:v="urn:schemas-microsoft-com:vml" xmlns:wp14="http://schemas.microsoft.com/office/word/2010/wordprocessingDrawing" xmlns:wp="http://schemas.openxmlformats.org/drawingml/2006/wordprocessingDrawing" xmlns:w10="urn:schemas-microsoft-com:office:word" xmlns:w="http://schemas.openxmlformats.org/wordprocessingml/2006/main" xmlns:w14="http://schemas.microsoft.com/office/word/2010/wordml" xmlns:w15="http://schemas.microsoft.com/office/word/2012/wordml" xmlns:w16se="http://schemas.microsoft.com/office/word/2015/wordml/symex" xmlns:wpg="http://schemas.microsoft.com/office/word/2010/wordprocessingGroup" xmlns:wpi="http://schemas.microsoft.com/office/word/2010/wordprocessingInk" xmlns:wne="http://schemas.microsoft.com/office/word/2006/wordml" xmlns:wps="http://schemas.microsoft.com/office/word/2010/wordprocessingShape" mc:Ignorable="w14 w15 w16se wp14">
   <w:p>
     <w:pPr>
       <w:pStyle w:val="Header"/>
@@ -5253,13 +5199,13 @@
 </file>
 
 <file path=word/header2.xml><?xml version="1.0" encoding="utf-8"?>
-<w:hdr xmlns:wpc="http://schemas.microsoft.com/office/word/2010/wordprocessingCanvas" xmlns:cx="http://schemas.microsoft.com/office/drawing/2014/chartex" xmlns:cx1="http://schemas.microsoft.com/office/drawing/2015/9/8/chartex" xmlns:cx2="http://schemas.microsoft.com/office/drawing/2015/10/21/chartex" xmlns:cx3="http://schemas.microsoft.com/office/drawing/2016/5/9/chartex" xmlns:cx4="http://schemas.microsoft.com/office/drawing/2016/5/10/chartex" xmlns:cx5="http://schemas.microsoft.com/office/drawing/2016/5/11/chartex" xmlns:cx6="http://schemas.microsoft.com/office/drawing/2016/5/12/chartex" xmlns:cx7="http://schemas.microsoft.com/office/drawing/2016/5/13/chartex" xmlns:cx8="http://schemas.microsoft.com/office/drawing/2016/5/14/chartex" xmlns:mc="http://schemas.openxmlformats.org/markup-compatibility/2006" xmlns:aink="http://schemas.microsoft.com/office/drawing/2016/ink" xmlns:am3d="http://schemas.microsoft.com/office/drawing/2017/model3d" xmlns:o="urn:schemas-microsoft-com:office:office" xmlns:r="http://schemas.openxmlformats.org/officeDocument/2006/relationships" xmlns:m="http://schemas.openxmlformats.org/officeDocument/2006/math" xmlns:v="urn:schemas-microsoft-com:vml" xmlns:wp14="http://schemas.microsoft.com/office/word/2010/wordprocessingDrawing" xmlns:wp="http://schemas.openxmlformats.org/drawingml/2006/wordprocessingDrawing" xmlns:w10="urn:schemas-microsoft-com:office:word" xmlns:w="http://schemas.openxmlformats.org/wordprocessingml/2006/main" xmlns:w14="http://schemas.microsoft.com/office/word/2010/wordml" xmlns:w15="http://schemas.microsoft.com/office/word/2012/wordml" xmlns:w16cex="http://schemas.microsoft.com/office/word/2018/wordml/cex" xmlns:w16cid="http://schemas.microsoft.com/office/word/2016/wordml/cid" xmlns:w16="http://schemas.microsoft.com/office/word/2018/wordml" xmlns:w16se="http://schemas.microsoft.com/office/word/2015/wordml/symex" xmlns:wpg="http://schemas.microsoft.com/office/word/2010/wordprocessingGroup" xmlns:wpi="http://schemas.microsoft.com/office/word/2010/wordprocessingInk" xmlns:wne="http://schemas.microsoft.com/office/word/2006/wordml" xmlns:wps="http://schemas.microsoft.com/office/word/2010/wordprocessingShape" mc:Ignorable="w14 w15 w16se w16cid w16 w16cex wp14">
+<w:hdr xmlns:wpc="http://schemas.microsoft.com/office/word/2010/wordprocessingCanvas" xmlns:cx="http://schemas.microsoft.com/office/drawing/2014/chartex" xmlns:mc="http://schemas.openxmlformats.org/markup-compatibility/2006" xmlns:o="urn:schemas-microsoft-com:office:office" xmlns:r="http://schemas.openxmlformats.org/officeDocument/2006/relationships" xmlns:m="http://schemas.openxmlformats.org/officeDocument/2006/math" xmlns:v="urn:schemas-microsoft-com:vml" xmlns:wp14="http://schemas.microsoft.com/office/word/2010/wordprocessingDrawing" xmlns:wp="http://schemas.openxmlformats.org/drawingml/2006/wordprocessingDrawing" xmlns:w10="urn:schemas-microsoft-com:office:word" xmlns:w="http://schemas.openxmlformats.org/wordprocessingml/2006/main" xmlns:w14="http://schemas.microsoft.com/office/word/2010/wordml" xmlns:w15="http://schemas.microsoft.com/office/word/2012/wordml" xmlns:w16se="http://schemas.microsoft.com/office/word/2015/wordml/symex" xmlns:wpg="http://schemas.microsoft.com/office/word/2010/wordprocessingGroup" xmlns:wpi="http://schemas.microsoft.com/office/word/2010/wordprocessingInk" xmlns:wne="http://schemas.microsoft.com/office/word/2006/wordml" xmlns:wps="http://schemas.microsoft.com/office/word/2010/wordprocessingShape" mc:Ignorable="w14 w15 w16se wp14">
   <w:p/>
 </w:hdr>
 </file>
 
 <file path=word/numbering.xml><?xml version="1.0" encoding="utf-8"?>
-<w:numbering xmlns:wpc="http://schemas.microsoft.com/office/word/2010/wordprocessingCanvas" xmlns:cx="http://schemas.microsoft.com/office/drawing/2014/chartex" xmlns:cx1="http://schemas.microsoft.com/office/drawing/2015/9/8/chartex" xmlns:cx2="http://schemas.microsoft.com/office/drawing/2015/10/21/chartex" xmlns:cx3="http://schemas.microsoft.com/office/drawing/2016/5/9/chartex" xmlns:cx4="http://schemas.microsoft.com/office/drawing/2016/5/10/chartex" xmlns:cx5="http://schemas.microsoft.com/office/drawing/2016/5/11/chartex" xmlns:cx6="http://schemas.microsoft.com/office/drawing/2016/5/12/chartex" xmlns:cx7="http://schemas.microsoft.com/office/drawing/2016/5/13/chartex" xmlns:cx8="http://schemas.microsoft.com/office/drawing/2016/5/14/chartex" xmlns:mc="http://schemas.openxmlformats.org/markup-compatibility/2006" xmlns:aink="http://schemas.microsoft.com/office/drawing/2016/ink" xmlns:am3d="http://schemas.microsoft.com/office/drawing/2017/model3d" xmlns:o="urn:schemas-microsoft-com:office:office" xmlns:r="http://schemas.openxmlformats.org/officeDocument/2006/relationships" xmlns:m="http://schemas.openxmlformats.org/officeDocument/2006/math" xmlns:v="urn:schemas-microsoft-com:vml" xmlns:wp14="http://schemas.microsoft.com/office/word/2010/wordprocessingDrawing" xmlns:wp="http://schemas.openxmlformats.org/drawingml/2006/wordprocessingDrawing" xmlns:w10="urn:schemas-microsoft-com:office:word" xmlns:w="http://schemas.openxmlformats.org/wordprocessingml/2006/main" xmlns:w14="http://schemas.microsoft.com/office/word/2010/wordml" xmlns:w15="http://schemas.microsoft.com/office/word/2012/wordml" xmlns:w16cex="http://schemas.microsoft.com/office/word/2018/wordml/cex" xmlns:w16cid="http://schemas.microsoft.com/office/word/2016/wordml/cid" xmlns:w16="http://schemas.microsoft.com/office/word/2018/wordml" xmlns:w16se="http://schemas.microsoft.com/office/word/2015/wordml/symex" xmlns:wpg="http://schemas.microsoft.com/office/word/2010/wordprocessingGroup" xmlns:wpi="http://schemas.microsoft.com/office/word/2010/wordprocessingInk" xmlns:wne="http://schemas.microsoft.com/office/word/2006/wordml" xmlns:wps="http://schemas.microsoft.com/office/word/2010/wordprocessingShape" mc:Ignorable="w14 w15 w16se w16cid w16 w16cex wp14">
+<w:numbering xmlns:wpc="http://schemas.microsoft.com/office/word/2010/wordprocessingCanvas" xmlns:cx="http://schemas.microsoft.com/office/drawing/2014/chartex" xmlns:mc="http://schemas.openxmlformats.org/markup-compatibility/2006" xmlns:o="urn:schemas-microsoft-com:office:office" xmlns:r="http://schemas.openxmlformats.org/officeDocument/2006/relationships" xmlns:m="http://schemas.openxmlformats.org/officeDocument/2006/math" xmlns:v="urn:schemas-microsoft-com:vml" xmlns:wp14="http://schemas.microsoft.com/office/word/2010/wordprocessingDrawing" xmlns:wp="http://schemas.openxmlformats.org/drawingml/2006/wordprocessingDrawing" xmlns:w10="urn:schemas-microsoft-com:office:word" xmlns:w="http://schemas.openxmlformats.org/wordprocessingml/2006/main" xmlns:w14="http://schemas.microsoft.com/office/word/2010/wordml" xmlns:w15="http://schemas.microsoft.com/office/word/2012/wordml" xmlns:w16se="http://schemas.microsoft.com/office/word/2015/wordml/symex" xmlns:wpg="http://schemas.microsoft.com/office/word/2010/wordprocessingGroup" xmlns:wpi="http://schemas.microsoft.com/office/word/2010/wordprocessingInk" xmlns:wne="http://schemas.microsoft.com/office/word/2006/wordml" xmlns:wps="http://schemas.microsoft.com/office/word/2010/wordprocessingShape" mc:Ignorable="w14 w15 w16se wp14">
   <w:abstractNum w:abstractNumId="0" w15:restartNumberingAfterBreak="0">
     <w:nsid w:val="FFFFFF7C"/>
     <w:multiLevelType w:val="singleLevel"/>
@@ -7064,7 +7010,7 @@
 </file>
 
 <file path=word/styles.xml><?xml version="1.0" encoding="utf-8"?>
-<w:styles xmlns:mc="http://schemas.openxmlformats.org/markup-compatibility/2006" xmlns:r="http://schemas.openxmlformats.org/officeDocument/2006/relationships" xmlns:w="http://schemas.openxmlformats.org/wordprocessingml/2006/main" xmlns:w14="http://schemas.microsoft.com/office/word/2010/wordml" xmlns:w15="http://schemas.microsoft.com/office/word/2012/wordml" xmlns:w16cex="http://schemas.microsoft.com/office/word/2018/wordml/cex" xmlns:w16cid="http://schemas.microsoft.com/office/word/2016/wordml/cid" xmlns:w16="http://schemas.microsoft.com/office/word/2018/wordml" xmlns:w16se="http://schemas.microsoft.com/office/word/2015/wordml/symex" mc:Ignorable="w14 w15 w16se w16cid w16 w16cex">
+<w:styles xmlns:mc="http://schemas.openxmlformats.org/markup-compatibility/2006" xmlns:r="http://schemas.openxmlformats.org/officeDocument/2006/relationships" xmlns:w="http://schemas.openxmlformats.org/wordprocessingml/2006/main" xmlns:w14="http://schemas.microsoft.com/office/word/2010/wordml" xmlns:w15="http://schemas.microsoft.com/office/word/2012/wordml" xmlns:w16se="http://schemas.microsoft.com/office/word/2015/wordml/symex" mc:Ignorable="w14 w15 w16se">
   <w:docDefaults>
     <w:rPrDefault>
       <w:rPr>
@@ -7074,7 +7020,7 @@
     </w:rPrDefault>
     <w:pPrDefault/>
   </w:docDefaults>
-  <w:latentStyles w:defLockedState="0" w:defUIPriority="0" w:defSemiHidden="0" w:defUnhideWhenUsed="0" w:defQFormat="0" w:count="376">
+  <w:latentStyles w:defLockedState="0" w:defUIPriority="0" w:defSemiHidden="0" w:defUnhideWhenUsed="0" w:defQFormat="0" w:count="371">
     <w:lsdException w:name="Normal" w:qFormat="1"/>
     <w:lsdException w:name="heading 1" w:qFormat="1"/>
     <w:lsdException w:name="heading 2" w:qFormat="1"/>
@@ -7174,6 +7120,7 @@
     <w:lsdException w:name="HTML Sample" w:semiHidden="1" w:unhideWhenUsed="1"/>
     <w:lsdException w:name="HTML Typewriter" w:semiHidden="1" w:unhideWhenUsed="1"/>
     <w:lsdException w:name="HTML Variable" w:semiHidden="1" w:unhideWhenUsed="1"/>
+    <w:lsdException w:name="Normal Table" w:semiHidden="1" w:unhideWhenUsed="1"/>
     <w:lsdException w:name="annotation subject" w:semiHidden="1" w:unhideWhenUsed="1"/>
     <w:lsdException w:name="No List" w:semiHidden="1" w:unhideWhenUsed="1"/>
     <w:lsdException w:name="Outline List 1" w:semiHidden="1" w:unhideWhenUsed="1"/>
@@ -7216,8 +7163,11 @@
     <w:lsdException w:name="Table Contemporary" w:semiHidden="1" w:unhideWhenUsed="1"/>
     <w:lsdException w:name="Table Elegant" w:semiHidden="1" w:unhideWhenUsed="1"/>
     <w:lsdException w:name="Table Professional" w:semiHidden="1" w:unhideWhenUsed="1"/>
+    <w:lsdException w:name="Table Subtle 1" w:semiHidden="1" w:unhideWhenUsed="1"/>
     <w:lsdException w:name="Table Subtle 2" w:semiHidden="1" w:unhideWhenUsed="1"/>
     <w:lsdException w:name="Table Web 1" w:semiHidden="1" w:unhideWhenUsed="1"/>
+    <w:lsdException w:name="Table Web 2" w:semiHidden="1" w:unhideWhenUsed="1"/>
+    <w:lsdException w:name="Table Web 3" w:semiHidden="1" w:unhideWhenUsed="1"/>
     <w:lsdException w:name="Balloon Text" w:semiHidden="1" w:unhideWhenUsed="1"/>
     <w:lsdException w:name="Table Theme" w:semiHidden="1" w:unhideWhenUsed="1"/>
     <w:lsdException w:name="Placeholder Text" w:semiHidden="1" w:uiPriority="99"/>
@@ -7435,11 +7385,6 @@
     <w:lsdException w:name="List Table 5 Dark Accent 6" w:uiPriority="50"/>
     <w:lsdException w:name="List Table 6 Colorful Accent 6" w:uiPriority="51"/>
     <w:lsdException w:name="List Table 7 Colorful Accent 6" w:uiPriority="52"/>
-    <w:lsdException w:name="Mention" w:semiHidden="1" w:uiPriority="99" w:unhideWhenUsed="1"/>
-    <w:lsdException w:name="Smart Hyperlink" w:semiHidden="1" w:uiPriority="99" w:unhideWhenUsed="1"/>
-    <w:lsdException w:name="Hashtag" w:semiHidden="1" w:uiPriority="99" w:unhideWhenUsed="1"/>
-    <w:lsdException w:name="Unresolved Mention" w:semiHidden="1" w:uiPriority="99" w:unhideWhenUsed="1"/>
-    <w:lsdException w:name="Smart Link" w:semiHidden="1" w:uiPriority="99" w:unhideWhenUsed="1"/>
   </w:latentStyles>
   <w:style w:type="paragraph" w:default="1" w:styleId="Normal">
     <w:name w:val="Normal"/>
@@ -8417,7 +8362,7 @@
 </file>
 
 <file path=customXml/itemProps1.xml><?xml version="1.0" encoding="utf-8"?>
-<ds:datastoreItem xmlns:ds="http://schemas.openxmlformats.org/officeDocument/2006/customXml" ds:itemID="{41988880-8D98-4BE8-AA30-16B1C0E6EE8C}">
+<ds:datastoreItem xmlns:ds="http://schemas.openxmlformats.org/officeDocument/2006/customXml" ds:itemID="{2ECCBB33-7EEC-4A4C-99B4-0F1605FD50E2}">
   <ds:schemaRefs>
     <ds:schemaRef ds:uri="http://schemas.openxmlformats.org/officeDocument/2006/bibliography"/>
   </ds:schemaRefs>

</xml_diff>

<commit_message>
Hoàn thành tài liệu chương 1
</commit_message>
<xml_diff>
--- a/Tai Lieu/LTWWWJava_BTL_NoiDung.docx
+++ b/Tai Lieu/LTWWWJava_BTL_NoiDung.docx
@@ -2792,53 +2792,427 @@
         <w:rPr>
           <w:szCs w:val="28"/>
         </w:rPr>
-        <w:t>Xây dựng website người dùng có thể m</w:t>
-      </w:r>
-      <w:bookmarkStart w:id="16" w:name="_GoBack"/>
+        <w:t>Xây dựng website người dùng có thể mua hàng, xem sản phẩm hay người quản lý có thể quản lý sản phẩm một cách tiện lợi.</w:t>
+      </w:r>
+    </w:p>
+    <w:p>
+      <w:pPr>
+        <w:pStyle w:val="Heading2"/>
+      </w:pPr>
+      <w:bookmarkStart w:id="16" w:name="_Toc503659414"/>
+      <w:bookmarkStart w:id="17" w:name="_Toc533949688"/>
+      <w:r>
+        <w:t>Phạm vi đề tài</w:t>
+      </w:r>
       <w:bookmarkEnd w:id="16"/>
-      <w:r>
+      <w:bookmarkEnd w:id="17"/>
+    </w:p>
+    <w:p>
+      <w:r>
+        <w:t>Website được triển khai tại Cửa hàng mỹ phẩm Estore – 103 Phú Định, Phường 16, Quận 8, TP. HCM nhằm tạo ra website đáp ứng được nhu cầu của khách hàng và chiến lược kinh doanh cửa hàng</w:t>
+      </w:r>
+      <w:r>
+        <w:t>.</w:t>
+      </w:r>
+    </w:p>
+    <w:p>
+      <w:pPr>
+        <w:pStyle w:val="Heading2"/>
+      </w:pPr>
+      <w:bookmarkStart w:id="18" w:name="_Toc503659415"/>
+      <w:bookmarkStart w:id="19" w:name="_Toc533949689"/>
+      <w:r>
+        <w:t>Mô tả y</w:t>
+      </w:r>
+      <w:r>
+        <w:t>êu cầu chức năng</w:t>
+      </w:r>
+      <w:bookmarkEnd w:id="18"/>
+      <w:bookmarkEnd w:id="19"/>
+    </w:p>
+    <w:p>
+      <w:pPr>
+        <w:ind w:left="576" w:firstLine="0"/>
+        <w:jc w:val="left"/>
         <w:rPr>
           <w:szCs w:val="28"/>
         </w:rPr>
-        <w:t>ua hàng, xem sản phẩm hay người quản lý có thể quản lý sản phẩm một cách tiện lợi.</w:t>
-      </w:r>
-    </w:p>
-    <w:p>
-      <w:pPr>
-        <w:pStyle w:val="Heading2"/>
-      </w:pPr>
-      <w:bookmarkStart w:id="17" w:name="_Toc503659414"/>
-      <w:bookmarkStart w:id="18" w:name="_Toc533949688"/>
-      <w:r>
-        <w:t>Phạm vi đề tài</w:t>
-      </w:r>
-      <w:bookmarkEnd w:id="17"/>
-      <w:bookmarkEnd w:id="18"/>
-    </w:p>
-    <w:p>
-      <w:r>
-        <w:t>Website được triển khai tại Cửa hàng mỹ phẩm Estore – 103 Phú Định, Phường 16, Quận 8, TP. HCM nhằm tạo ra website đáp ứng được nhu cầu của khách hàng và chiến lược kinh doanh cửa hàng</w:t>
-      </w:r>
-    </w:p>
-    <w:p>
-      <w:pPr>
-        <w:pStyle w:val="Heading2"/>
-      </w:pPr>
-      <w:bookmarkStart w:id="19" w:name="_Toc503659415"/>
-      <w:bookmarkStart w:id="20" w:name="_Toc533949689"/>
-      <w:r>
-        <w:t>Mô tả y</w:t>
-      </w:r>
-      <w:r>
-        <w:t>êu cầu chức năng</w:t>
-      </w:r>
-      <w:bookmarkEnd w:id="19"/>
+      </w:pPr>
+      <w:r>
+        <w:rPr>
+          <w:szCs w:val="28"/>
+        </w:rPr>
+        <w:t>Website đáp ứng các chức năng cơ bản của một webapp bán hàng online, được thiết kế để phù hợp với khách hàng không có tài khoản (Gues) hoặc khách hàng có tài khoản (Customer) hoặc người quản lý (Admin).</w:t>
+      </w:r>
+    </w:p>
+    <w:p>
+      <w:pPr>
+        <w:pStyle w:val="ListParagraph"/>
+        <w:numPr>
+          <w:ilvl w:val="0"/>
+          <w:numId w:val="38"/>
+        </w:numPr>
+        <w:jc w:val="left"/>
+        <w:rPr>
+          <w:szCs w:val="28"/>
+        </w:rPr>
+      </w:pPr>
+      <w:r>
+        <w:rPr>
+          <w:szCs w:val="28"/>
+        </w:rPr>
+        <w:t>Tìm kiếm sản phẩm theo tên/loại sản phẩm</w:t>
+      </w:r>
+    </w:p>
+    <w:p>
+      <w:pPr>
+        <w:pStyle w:val="ListParagraph"/>
+        <w:numPr>
+          <w:ilvl w:val="0"/>
+          <w:numId w:val="38"/>
+        </w:numPr>
+        <w:jc w:val="left"/>
+        <w:rPr>
+          <w:szCs w:val="28"/>
+        </w:rPr>
+      </w:pPr>
+      <w:r>
+        <w:rPr>
+          <w:szCs w:val="28"/>
+        </w:rPr>
+        <w:t>Xem danh sách các sản phẩm</w:t>
+      </w:r>
+    </w:p>
+    <w:p>
+      <w:pPr>
+        <w:pStyle w:val="ListParagraph"/>
+        <w:numPr>
+          <w:ilvl w:val="0"/>
+          <w:numId w:val="38"/>
+        </w:numPr>
+        <w:jc w:val="left"/>
+        <w:rPr>
+          <w:szCs w:val="28"/>
+        </w:rPr>
+      </w:pPr>
+      <w:r>
+        <w:rPr>
+          <w:szCs w:val="28"/>
+        </w:rPr>
+        <w:t>Xem chi tiết sản phẩm</w:t>
+      </w:r>
+    </w:p>
+    <w:p>
+      <w:pPr>
+        <w:pStyle w:val="ListParagraph"/>
+        <w:numPr>
+          <w:ilvl w:val="0"/>
+          <w:numId w:val="38"/>
+        </w:numPr>
+        <w:jc w:val="left"/>
+        <w:rPr>
+          <w:szCs w:val="28"/>
+        </w:rPr>
+      </w:pPr>
+      <w:r>
+        <w:rPr>
+          <w:szCs w:val="28"/>
+        </w:rPr>
+        <w:t>Thêm sản phẩm vào giỏ hàng</w:t>
+      </w:r>
+    </w:p>
+    <w:p>
+      <w:pPr>
+        <w:pStyle w:val="ListParagraph"/>
+        <w:numPr>
+          <w:ilvl w:val="0"/>
+          <w:numId w:val="38"/>
+        </w:numPr>
+        <w:jc w:val="left"/>
+        <w:rPr>
+          <w:szCs w:val="28"/>
+        </w:rPr>
+      </w:pPr>
+      <w:r>
+        <w:rPr>
+          <w:szCs w:val="28"/>
+        </w:rPr>
+        <w:t>Thêm/xóa/sửa các sản phẩm trong giỏ hàng</w:t>
+      </w:r>
+    </w:p>
+    <w:p>
+      <w:pPr>
+        <w:pStyle w:val="ListParagraph"/>
+        <w:numPr>
+          <w:ilvl w:val="0"/>
+          <w:numId w:val="38"/>
+        </w:numPr>
+        <w:jc w:val="left"/>
+        <w:rPr>
+          <w:szCs w:val="28"/>
+        </w:rPr>
+      </w:pPr>
+      <w:r>
+        <w:rPr>
+          <w:szCs w:val="28"/>
+        </w:rPr>
+        <w:t>Đăng ký/Đăng nhập tài khoản</w:t>
+      </w:r>
+    </w:p>
+    <w:p>
+      <w:pPr>
+        <w:pStyle w:val="ListParagraph"/>
+        <w:numPr>
+          <w:ilvl w:val="0"/>
+          <w:numId w:val="38"/>
+        </w:numPr>
+        <w:jc w:val="left"/>
+        <w:rPr>
+          <w:szCs w:val="28"/>
+        </w:rPr>
+      </w:pPr>
+      <w:r>
+        <w:rPr>
+          <w:szCs w:val="28"/>
+        </w:rPr>
+        <w:t>Thực hiện mua hàng</w:t>
+      </w:r>
+    </w:p>
+    <w:p>
+      <w:pPr>
+        <w:pStyle w:val="ListParagraph"/>
+        <w:numPr>
+          <w:ilvl w:val="0"/>
+          <w:numId w:val="38"/>
+        </w:numPr>
+        <w:jc w:val="left"/>
+        <w:rPr>
+          <w:szCs w:val="28"/>
+        </w:rPr>
+      </w:pPr>
+      <w:r>
+        <w:rPr>
+          <w:szCs w:val="28"/>
+        </w:rPr>
+        <w:lastRenderedPageBreak/>
+        <w:t>Hủy đơn hàng hiện tại</w:t>
+      </w:r>
+    </w:p>
+    <w:p>
+      <w:pPr>
+        <w:pStyle w:val="ListParagraph"/>
+        <w:numPr>
+          <w:ilvl w:val="0"/>
+          <w:numId w:val="38"/>
+        </w:numPr>
+        <w:jc w:val="left"/>
+        <w:rPr>
+          <w:szCs w:val="28"/>
+        </w:rPr>
+      </w:pPr>
+      <w:r>
+        <w:rPr>
+          <w:szCs w:val="28"/>
+        </w:rPr>
+        <w:t>Thêm/xóa/sửa lịch sử các đơn hàng đã mua</w:t>
+      </w:r>
+    </w:p>
+    <w:p>
+      <w:pPr>
+        <w:pStyle w:val="ListParagraph"/>
+        <w:numPr>
+          <w:ilvl w:val="0"/>
+          <w:numId w:val="38"/>
+        </w:numPr>
+        <w:jc w:val="left"/>
+        <w:rPr>
+          <w:szCs w:val="28"/>
+        </w:rPr>
+      </w:pPr>
+      <w:r>
+        <w:rPr>
+          <w:szCs w:val="28"/>
+        </w:rPr>
+        <w:t>Cập nhật thông tin cá nhân</w:t>
+      </w:r>
+    </w:p>
+    <w:p>
+      <w:pPr>
+        <w:pStyle w:val="ListParagraph"/>
+        <w:numPr>
+          <w:ilvl w:val="0"/>
+          <w:numId w:val="38"/>
+        </w:numPr>
+        <w:jc w:val="left"/>
+        <w:rPr>
+          <w:szCs w:val="28"/>
+        </w:rPr>
+      </w:pPr>
+      <w:r>
+        <w:rPr>
+          <w:szCs w:val="28"/>
+        </w:rPr>
+        <w:t xml:space="preserve">Thêm/xóa/sửa các tài khoản </w:t>
+      </w:r>
+    </w:p>
+    <w:p>
+      <w:pPr>
+        <w:pStyle w:val="ListParagraph"/>
+        <w:numPr>
+          <w:ilvl w:val="0"/>
+          <w:numId w:val="38"/>
+        </w:numPr>
+        <w:jc w:val="left"/>
+        <w:rPr>
+          <w:szCs w:val="28"/>
+        </w:rPr>
+      </w:pPr>
+      <w:r>
+        <w:rPr>
+          <w:szCs w:val="28"/>
+        </w:rPr>
+        <w:t>Thêm/xóa/sửa các sản phẩm</w:t>
+      </w:r>
+    </w:p>
+    <w:p>
+      <w:pPr>
+        <w:pStyle w:val="ListParagraph"/>
+        <w:numPr>
+          <w:ilvl w:val="0"/>
+          <w:numId w:val="38"/>
+        </w:numPr>
+        <w:jc w:val="left"/>
+        <w:rPr>
+          <w:szCs w:val="28"/>
+        </w:rPr>
+      </w:pPr>
+      <w:r>
+        <w:rPr>
+          <w:szCs w:val="28"/>
+        </w:rPr>
+        <w:t>Thêm/xóa/sửa các đơn hàng</w:t>
+      </w:r>
+    </w:p>
+    <w:p>
+      <w:pPr>
+        <w:pStyle w:val="ListParagraph"/>
+        <w:numPr>
+          <w:ilvl w:val="0"/>
+          <w:numId w:val="38"/>
+        </w:numPr>
+        <w:jc w:val="left"/>
+        <w:rPr>
+          <w:szCs w:val="28"/>
+        </w:rPr>
+      </w:pPr>
+      <w:r>
+        <w:rPr>
+          <w:szCs w:val="28"/>
+        </w:rPr>
+        <w:t>Thống kê doanh thu theo tháng/năm</w:t>
+      </w:r>
+    </w:p>
+    <w:p>
+      <w:pPr>
+        <w:pStyle w:val="ListParagraph"/>
+        <w:numPr>
+          <w:ilvl w:val="0"/>
+          <w:numId w:val="38"/>
+        </w:numPr>
+        <w:jc w:val="left"/>
+        <w:rPr>
+          <w:szCs w:val="28"/>
+        </w:rPr>
+      </w:pPr>
+      <w:r>
+        <w:rPr>
+          <w:szCs w:val="28"/>
+        </w:rPr>
+        <w:t>Thống kê top sản phẩm theo tháng/năm</w:t>
+      </w:r>
+    </w:p>
+    <w:p>
+      <w:pPr>
+        <w:pStyle w:val="ListParagraph"/>
+        <w:ind w:left="1080" w:firstLine="0"/>
+        <w:jc w:val="left"/>
+        <w:rPr>
+          <w:szCs w:val="28"/>
+        </w:rPr>
+      </w:pPr>
+      <w:bookmarkStart w:id="20" w:name="_GoBack"/>
       <w:bookmarkEnd w:id="20"/>
     </w:p>
     <w:p>
-      <w:r>
-        <w:t xml:space="preserve">Phần này ghi nhận và mô tả lại hệ thống sau khi thu thập thông tin, thu nhận yêu cầu. </w:t>
-      </w:r>
+      <w:pPr>
+        <w:jc w:val="left"/>
+        <w:rPr>
+          <w:szCs w:val="28"/>
+        </w:rPr>
+      </w:pPr>
+      <w:r>
+        <w:rPr>
+          <w:noProof/>
+          <w:szCs w:val="28"/>
+        </w:rPr>
+        <w:drawing>
+          <wp:inline distT="0" distB="0" distL="0" distR="0" wp14:anchorId="5361EE72" wp14:editId="658174D4">
+            <wp:extent cx="5580380" cy="5312736"/>
+            <wp:effectExtent l="0" t="0" r="1270" b="2540"/>
+            <wp:docPr id="5" name="Picture 5"/>
+            <wp:cNvGraphicFramePr>
+              <a:graphicFrameLocks xmlns:a="http://schemas.openxmlformats.org/drawingml/2006/main" noChangeAspect="1"/>
+            </wp:cNvGraphicFramePr>
+            <a:graphic xmlns:a="http://schemas.openxmlformats.org/drawingml/2006/main">
+              <a:graphicData uri="http://schemas.openxmlformats.org/drawingml/2006/picture">
+                <pic:pic xmlns:pic="http://schemas.openxmlformats.org/drawingml/2006/picture">
+                  <pic:nvPicPr>
+                    <pic:cNvPr id="0" name="Picture 11"/>
+                    <pic:cNvPicPr>
+                      <a:picLocks noChangeAspect="1" noChangeArrowheads="1"/>
+                    </pic:cNvPicPr>
+                  </pic:nvPicPr>
+                  <pic:blipFill>
+                    <a:blip r:embed="rId11">
+                      <a:extLst>
+                        <a:ext uri="{28A0092B-C50C-407E-A947-70E740481C1C}">
+                          <a14:useLocalDpi xmlns:a14="http://schemas.microsoft.com/office/drawing/2010/main" val="0"/>
+                        </a:ext>
+                      </a:extLst>
+                    </a:blip>
+                    <a:srcRect/>
+                    <a:stretch>
+                      <a:fillRect/>
+                    </a:stretch>
+                  </pic:blipFill>
+                  <pic:spPr bwMode="auto">
+                    <a:xfrm>
+                      <a:off x="0" y="0"/>
+                      <a:ext cx="5580380" cy="5312736"/>
+                    </a:xfrm>
+                    <a:prstGeom prst="rect">
+                      <a:avLst/>
+                    </a:prstGeom>
+                    <a:noFill/>
+                    <a:ln>
+                      <a:noFill/>
+                    </a:ln>
+                  </pic:spPr>
+                </pic:pic>
+              </a:graphicData>
+            </a:graphic>
+          </wp:inline>
+        </w:drawing>
+      </w:r>
+    </w:p>
+    <w:p>
+      <w:pPr>
+        <w:ind w:firstLine="0"/>
+        <w:jc w:val="left"/>
+        <w:rPr>
+          <w:szCs w:val="28"/>
+        </w:rPr>
+      </w:pPr>
     </w:p>
     <w:p>
       <w:pPr>
@@ -3157,9 +3531,9 @@
             <o:lock v:ext="edit" aspectratio="t"/>
           </v:shapetype>
           <v:shape id="_x0000_i1025" type="#_x0000_t75" style="width:364.5pt;height:158.25pt" o:ole="">
-            <v:imagedata r:id="rId11" o:title=""/>
+            <v:imagedata r:id="rId12" o:title=""/>
           </v:shape>
-          <o:OLEObject Type="Embed" ProgID="PBrush" ShapeID="_x0000_i1025" DrawAspect="Content" ObjectID="_1679929234" r:id="rId12"/>
+          <o:OLEObject Type="Embed" ProgID="PBrush" ShapeID="_x0000_i1025" DrawAspect="Content" ObjectID="_1680619297" r:id="rId13"/>
         </w:object>
       </w:r>
     </w:p>
@@ -3172,9 +3546,9 @@
       <w:r>
         <w:object w:dxaOrig="4186" w:dyaOrig="2175" w14:anchorId="1BB183BF">
           <v:shape id="_x0000_i1026" type="#_x0000_t75" style="width:209.25pt;height:108.75pt" o:ole="">
-            <v:imagedata r:id="rId13" o:title=""/>
+            <v:imagedata r:id="rId14" o:title=""/>
           </v:shape>
-          <o:OLEObject Type="Embed" ProgID="PBrush" ShapeID="_x0000_i1026" DrawAspect="Content" ObjectID="_1679929235" r:id="rId14"/>
+          <o:OLEObject Type="Embed" ProgID="PBrush" ShapeID="_x0000_i1026" DrawAspect="Content" ObjectID="_1680619298" r:id="rId15"/>
         </w:object>
       </w:r>
     </w:p>
@@ -3187,51 +3561,25 @@
       <w:r>
         <w:t xml:space="preserve">Hình  </w:t>
       </w:r>
-      <w:r>
-        <w:fldChar w:fldCharType="begin"/>
-      </w:r>
-      <w:r>
-        <w:instrText xml:space="preserve"> STYLEREF 1 \s </w:instrText>
-      </w:r>
-      <w:r>
-        <w:fldChar w:fldCharType="separate"/>
-      </w:r>
-      <w:r>
-        <w:rPr>
-          <w:noProof/>
-        </w:rPr>
-        <w:t>2</w:t>
-      </w:r>
-      <w:r>
-        <w:rPr>
-          <w:noProof/>
-        </w:rPr>
-        <w:fldChar w:fldCharType="end"/>
-      </w:r>
+      <w:fldSimple w:instr=" STYLEREF 1 \s ">
+        <w:r>
+          <w:rPr>
+            <w:noProof/>
+          </w:rPr>
+          <w:t>2</w:t>
+        </w:r>
+      </w:fldSimple>
       <w:r>
         <w:noBreakHyphen/>
       </w:r>
-      <w:r>
-        <w:fldChar w:fldCharType="begin"/>
-      </w:r>
-      <w:r>
-        <w:instrText xml:space="preserve"> SEQ Hình_ \* ARABIC \s 1 </w:instrText>
-      </w:r>
-      <w:r>
-        <w:fldChar w:fldCharType="separate"/>
-      </w:r>
-      <w:r>
-        <w:rPr>
-          <w:noProof/>
-        </w:rPr>
-        <w:t>1</w:t>
-      </w:r>
-      <w:r>
-        <w:rPr>
-          <w:noProof/>
-        </w:rPr>
-        <w:fldChar w:fldCharType="end"/>
-      </w:r>
+      <w:fldSimple w:instr=" SEQ Hình_ \* ARABIC \s 1 ">
+        <w:r>
+          <w:rPr>
+            <w:noProof/>
+          </w:rPr>
+          <w:t>1</w:t>
+        </w:r>
+      </w:fldSimple>
       <w:r>
         <w:t xml:space="preserve"> Thao tác cập nhật mục lục</w:t>
       </w:r>
@@ -3550,9 +3898,9 @@
       <w:r>
         <w:object w:dxaOrig="8834" w:dyaOrig="6884" w14:anchorId="041804FE">
           <v:shape id="_x0000_i1027" type="#_x0000_t75" style="width:411pt;height:318.75pt" o:ole="">
-            <v:imagedata r:id="rId15" o:title=""/>
+            <v:imagedata r:id="rId16" o:title=""/>
           </v:shape>
-          <o:OLEObject Type="Embed" ProgID="PBrush" ShapeID="_x0000_i1027" DrawAspect="Content" ObjectID="_1679929236" r:id="rId16"/>
+          <o:OLEObject Type="Embed" ProgID="PBrush" ShapeID="_x0000_i1027" DrawAspect="Content" ObjectID="_1680619299" r:id="rId17"/>
         </w:object>
       </w:r>
     </w:p>
@@ -3565,51 +3913,25 @@
       <w:r>
         <w:t xml:space="preserve">Hình  </w:t>
       </w:r>
-      <w:r>
-        <w:fldChar w:fldCharType="begin"/>
-      </w:r>
-      <w:r>
-        <w:instrText xml:space="preserve"> STYLEREF 1 \s </w:instrText>
-      </w:r>
-      <w:r>
-        <w:fldChar w:fldCharType="separate"/>
-      </w:r>
-      <w:r>
-        <w:rPr>
-          <w:noProof/>
-        </w:rPr>
-        <w:t>2</w:t>
-      </w:r>
-      <w:r>
-        <w:rPr>
-          <w:noProof/>
-        </w:rPr>
-        <w:fldChar w:fldCharType="end"/>
-      </w:r>
+      <w:fldSimple w:instr=" STYLEREF 1 \s ">
+        <w:r>
+          <w:rPr>
+            <w:noProof/>
+          </w:rPr>
+          <w:t>2</w:t>
+        </w:r>
+      </w:fldSimple>
       <w:r>
         <w:noBreakHyphen/>
       </w:r>
-      <w:r>
-        <w:fldChar w:fldCharType="begin"/>
-      </w:r>
-      <w:r>
-        <w:instrText xml:space="preserve"> SEQ Hình_ \* ARABIC \s 1 </w:instrText>
-      </w:r>
-      <w:r>
-        <w:fldChar w:fldCharType="separate"/>
-      </w:r>
-      <w:r>
-        <w:rPr>
-          <w:noProof/>
-        </w:rPr>
-        <w:t>2</w:t>
-      </w:r>
-      <w:r>
-        <w:rPr>
-          <w:noProof/>
-        </w:rPr>
-        <w:fldChar w:fldCharType="end"/>
-      </w:r>
+      <w:fldSimple w:instr=" SEQ Hình_ \* ARABIC \s 1 ">
+        <w:r>
+          <w:rPr>
+            <w:noProof/>
+          </w:rPr>
+          <w:t>2</w:t>
+        </w:r>
+      </w:fldSimple>
       <w:r>
         <w:t xml:space="preserve"> Cách chèn nhãn cho hình</w:t>
       </w:r>
@@ -3634,9 +3956,9 @@
       <w:r>
         <w:object w:dxaOrig="4619" w:dyaOrig="3661" w14:anchorId="28842625">
           <v:shape id="_x0000_i1028" type="#_x0000_t75" style="width:230.25pt;height:183pt" o:ole="">
-            <v:imagedata r:id="rId17" o:title=""/>
+            <v:imagedata r:id="rId18" o:title=""/>
           </v:shape>
-          <o:OLEObject Type="Embed" ProgID="PBrush" ShapeID="_x0000_i1028" DrawAspect="Content" ObjectID="_1679929237" r:id="rId18"/>
+          <o:OLEObject Type="Embed" ProgID="PBrush" ShapeID="_x0000_i1028" DrawAspect="Content" ObjectID="_1680619300" r:id="rId19"/>
         </w:object>
       </w:r>
     </w:p>
@@ -3649,51 +3971,25 @@
       <w:r>
         <w:t xml:space="preserve">Hình  </w:t>
       </w:r>
-      <w:r>
-        <w:fldChar w:fldCharType="begin"/>
-      </w:r>
-      <w:r>
-        <w:instrText xml:space="preserve"> STYLEREF 1 \s </w:instrText>
-      </w:r>
-      <w:r>
-        <w:fldChar w:fldCharType="separate"/>
-      </w:r>
-      <w:r>
-        <w:rPr>
-          <w:noProof/>
-        </w:rPr>
-        <w:t>2</w:t>
-      </w:r>
-      <w:r>
-        <w:rPr>
-          <w:noProof/>
-        </w:rPr>
-        <w:fldChar w:fldCharType="end"/>
-      </w:r>
+      <w:fldSimple w:instr=" STYLEREF 1 \s ">
+        <w:r>
+          <w:rPr>
+            <w:noProof/>
+          </w:rPr>
+          <w:t>2</w:t>
+        </w:r>
+      </w:fldSimple>
       <w:r>
         <w:noBreakHyphen/>
       </w:r>
-      <w:r>
-        <w:fldChar w:fldCharType="begin"/>
-      </w:r>
-      <w:r>
-        <w:instrText xml:space="preserve"> SEQ Hình_ \* ARABIC \s 1 </w:instrText>
-      </w:r>
-      <w:r>
-        <w:fldChar w:fldCharType="separate"/>
-      </w:r>
-      <w:r>
-        <w:rPr>
-          <w:noProof/>
-        </w:rPr>
-        <w:t>3</w:t>
-      </w:r>
-      <w:r>
-        <w:rPr>
-          <w:noProof/>
-        </w:rPr>
-        <w:fldChar w:fldCharType="end"/>
-      </w:r>
+      <w:fldSimple w:instr=" SEQ Hình_ \* ARABIC \s 1 ">
+        <w:r>
+          <w:rPr>
+            <w:noProof/>
+          </w:rPr>
+          <w:t>3</w:t>
+        </w:r>
+      </w:fldSimple>
       <w:r>
         <w:t xml:space="preserve"> </w:t>
       </w:r>
@@ -3774,9 +4070,9 @@
       <w:r>
         <w:object w:dxaOrig="7109" w:dyaOrig="5594" w14:anchorId="70B810D0">
           <v:shape id="_x0000_i1029" type="#_x0000_t75" style="width:355.5pt;height:279.75pt" o:ole="">
-            <v:imagedata r:id="rId19" o:title=""/>
+            <v:imagedata r:id="rId20" o:title=""/>
           </v:shape>
-          <o:OLEObject Type="Embed" ProgID="PBrush" ShapeID="_x0000_i1029" DrawAspect="Content" ObjectID="_1679929238" r:id="rId20"/>
+          <o:OLEObject Type="Embed" ProgID="PBrush" ShapeID="_x0000_i1029" DrawAspect="Content" ObjectID="_1680619301" r:id="rId21"/>
         </w:object>
       </w:r>
     </w:p>
@@ -3789,51 +4085,25 @@
       <w:r>
         <w:t xml:space="preserve">Hình  </w:t>
       </w:r>
-      <w:r>
-        <w:fldChar w:fldCharType="begin"/>
-      </w:r>
-      <w:r>
-        <w:instrText xml:space="preserve"> STYLEREF 1 \s </w:instrText>
-      </w:r>
-      <w:r>
-        <w:fldChar w:fldCharType="separate"/>
-      </w:r>
-      <w:r>
-        <w:rPr>
-          <w:noProof/>
-        </w:rPr>
-        <w:t>2</w:t>
-      </w:r>
-      <w:r>
-        <w:rPr>
-          <w:noProof/>
-        </w:rPr>
-        <w:fldChar w:fldCharType="end"/>
-      </w:r>
+      <w:fldSimple w:instr=" STYLEREF 1 \s ">
+        <w:r>
+          <w:rPr>
+            <w:noProof/>
+          </w:rPr>
+          <w:t>2</w:t>
+        </w:r>
+      </w:fldSimple>
       <w:r>
         <w:noBreakHyphen/>
       </w:r>
-      <w:r>
-        <w:fldChar w:fldCharType="begin"/>
-      </w:r>
-      <w:r>
-        <w:instrText xml:space="preserve"> SEQ Hình_ \* ARABIC \s 1 </w:instrText>
-      </w:r>
-      <w:r>
-        <w:fldChar w:fldCharType="separate"/>
-      </w:r>
-      <w:r>
-        <w:rPr>
-          <w:noProof/>
-        </w:rPr>
-        <w:t>4</w:t>
-      </w:r>
-      <w:r>
-        <w:rPr>
-          <w:noProof/>
-        </w:rPr>
-        <w:fldChar w:fldCharType="end"/>
-      </w:r>
+      <w:fldSimple w:instr=" SEQ Hình_ \* ARABIC \s 1 ">
+        <w:r>
+          <w:rPr>
+            <w:noProof/>
+          </w:rPr>
+          <w:t>4</w:t>
+        </w:r>
+      </w:fldSimple>
       <w:r>
         <w:t xml:space="preserve"> Cách tham chiếu đến một nhãn</w:t>
       </w:r>
@@ -3936,51 +4206,25 @@
       <w:r>
         <w:t xml:space="preserve">Bảng </w:t>
       </w:r>
-      <w:r>
-        <w:fldChar w:fldCharType="begin"/>
-      </w:r>
-      <w:r>
-        <w:instrText xml:space="preserve"> STYLEREF 1 \s </w:instrText>
-      </w:r>
-      <w:r>
-        <w:fldChar w:fldCharType="separate"/>
-      </w:r>
-      <w:r>
-        <w:rPr>
-          <w:noProof/>
-        </w:rPr>
-        <w:t>2</w:t>
-      </w:r>
-      <w:r>
-        <w:rPr>
-          <w:noProof/>
-        </w:rPr>
-        <w:fldChar w:fldCharType="end"/>
-      </w:r>
+      <w:fldSimple w:instr=" STYLEREF 1 \s ">
+        <w:r>
+          <w:rPr>
+            <w:noProof/>
+          </w:rPr>
+          <w:t>2</w:t>
+        </w:r>
+      </w:fldSimple>
       <w:r>
         <w:noBreakHyphen/>
       </w:r>
-      <w:r>
-        <w:fldChar w:fldCharType="begin"/>
-      </w:r>
-      <w:r>
-        <w:instrText xml:space="preserve"> SEQ Bảng \* ARABIC \s 1 </w:instrText>
-      </w:r>
-      <w:r>
-        <w:fldChar w:fldCharType="separate"/>
-      </w:r>
-      <w:r>
-        <w:rPr>
-          <w:noProof/>
-        </w:rPr>
-        <w:t>1</w:t>
-      </w:r>
-      <w:r>
-        <w:rPr>
-          <w:noProof/>
-        </w:rPr>
-        <w:fldChar w:fldCharType="end"/>
-      </w:r>
+      <w:fldSimple w:instr=" SEQ Bảng \* ARABIC \s 1 ">
+        <w:r>
+          <w:rPr>
+            <w:noProof/>
+          </w:rPr>
+          <w:t>1</w:t>
+        </w:r>
+      </w:fldSimple>
       <w:r>
         <w:t xml:space="preserve"> Tên bảng</w:t>
       </w:r>
@@ -4040,9 +4284,9 @@
               </w:rPr>
               <w:object w:dxaOrig="1219" w:dyaOrig="720" w14:anchorId="6069DE51">
                 <v:shape id="_x0000_i1030" type="#_x0000_t75" style="width:61.5pt;height:36pt" o:ole="">
-                  <v:imagedata r:id="rId21" o:title=""/>
+                  <v:imagedata r:id="rId22" o:title=""/>
                 </v:shape>
-                <o:OLEObject Type="Embed" ProgID="Equation.DSMT4" ShapeID="_x0000_i1030" DrawAspect="Content" ObjectID="_1679929239" r:id="rId22"/>
+                <o:OLEObject Type="Embed" ProgID="Equation.DSMT4" ShapeID="_x0000_i1030" DrawAspect="Content" ObjectID="_1680619302" r:id="rId23"/>
               </w:object>
             </w:r>
           </w:p>
@@ -4062,51 +4306,25 @@
             <w:r>
               <w:t>(</w:t>
             </w:r>
-            <w:r>
-              <w:fldChar w:fldCharType="begin"/>
-            </w:r>
-            <w:r>
-              <w:instrText xml:space="preserve"> STYLEREF 1 \s </w:instrText>
-            </w:r>
-            <w:r>
-              <w:fldChar w:fldCharType="separate"/>
-            </w:r>
-            <w:r>
-              <w:rPr>
-                <w:noProof/>
-              </w:rPr>
-              <w:t>1</w:t>
-            </w:r>
-            <w:r>
-              <w:rPr>
-                <w:noProof/>
-              </w:rPr>
-              <w:fldChar w:fldCharType="end"/>
-            </w:r>
+            <w:fldSimple w:instr=" STYLEREF 1 \s ">
+              <w:r>
+                <w:rPr>
+                  <w:noProof/>
+                </w:rPr>
+                <w:t>1</w:t>
+              </w:r>
+            </w:fldSimple>
             <w:r>
               <w:t>.</w:t>
             </w:r>
-            <w:r>
-              <w:fldChar w:fldCharType="begin"/>
-            </w:r>
-            <w:r>
-              <w:instrText xml:space="preserve"> SEQ Công_thức \* ARABIC \s 1 </w:instrText>
-            </w:r>
-            <w:r>
-              <w:fldChar w:fldCharType="separate"/>
-            </w:r>
-            <w:r>
-              <w:rPr>
-                <w:noProof/>
-              </w:rPr>
-              <w:t>1</w:t>
-            </w:r>
-            <w:r>
-              <w:rPr>
-                <w:noProof/>
-              </w:rPr>
-              <w:fldChar w:fldCharType="end"/>
-            </w:r>
+            <w:fldSimple w:instr=" SEQ Công_thức \* ARABIC \s 1 ">
+              <w:r>
+                <w:rPr>
+                  <w:noProof/>
+                </w:rPr>
+                <w:t>1</w:t>
+              </w:r>
+            </w:fldSimple>
             <w:r>
               <w:t>)</w:t>
             </w:r>
@@ -4742,7 +4960,7 @@
       <w:r>
         <w:t xml:space="preserve">Website GIS của chính phủ: </w:t>
       </w:r>
-      <w:hyperlink r:id="rId23" w:history="1">
+      <w:hyperlink r:id="rId24" w:history="1">
         <w:r>
           <w:rPr>
             <w:rStyle w:val="Hyperlink"/>
@@ -4791,7 +5009,7 @@
     </w:p>
     <w:p/>
     <w:sectPr>
-      <w:headerReference w:type="even" r:id="rId24"/>
+      <w:headerReference w:type="even" r:id="rId25"/>
       <w:pgSz w:w="11907" w:h="16840" w:code="9"/>
       <w:pgMar w:top="1701" w:right="1134" w:bottom="1701" w:left="1985" w:header="709" w:footer="709" w:gutter="0"/>
       <w:cols w:space="708"/>
@@ -5041,7 +5259,7 @@
               <w:noProof/>
               <w:sz w:val="24"/>
             </w:rPr>
-            <w:t>4</w:t>
+            <w:t>5</w:t>
           </w:r>
           <w:r>
             <w:rPr>
@@ -5771,6 +5989,230 @@
     </w:lvl>
   </w:abstractNum>
   <w:abstractNum w:abstractNumId="12" w15:restartNumberingAfterBreak="0">
+    <w:nsid w:val="297C33A7"/>
+    <w:multiLevelType w:val="hybridMultilevel"/>
+    <w:tmpl w:val="3DC28BEE"/>
+    <w:lvl w:ilvl="0" w:tplc="67EADB36">
+      <w:numFmt w:val="bullet"/>
+      <w:lvlText w:val="-"/>
+      <w:lvlJc w:val="left"/>
+      <w:pPr>
+        <w:ind w:left="720" w:hanging="360"/>
+      </w:pPr>
+      <w:rPr>
+        <w:rFonts w:ascii="Times New Roman" w:eastAsia="Times New Roman" w:hAnsi="Times New Roman" w:cs="Times New Roman" w:hint="default"/>
+      </w:rPr>
+    </w:lvl>
+    <w:lvl w:ilvl="1" w:tplc="04090003" w:tentative="1">
+      <w:start w:val="1"/>
+      <w:numFmt w:val="bullet"/>
+      <w:lvlText w:val="o"/>
+      <w:lvlJc w:val="left"/>
+      <w:pPr>
+        <w:ind w:left="1440" w:hanging="360"/>
+      </w:pPr>
+      <w:rPr>
+        <w:rFonts w:ascii="Courier New" w:hAnsi="Courier New" w:cs="Courier New" w:hint="default"/>
+      </w:rPr>
+    </w:lvl>
+    <w:lvl w:ilvl="2" w:tplc="04090005" w:tentative="1">
+      <w:start w:val="1"/>
+      <w:numFmt w:val="bullet"/>
+      <w:lvlText w:val=""/>
+      <w:lvlJc w:val="left"/>
+      <w:pPr>
+        <w:ind w:left="2160" w:hanging="360"/>
+      </w:pPr>
+      <w:rPr>
+        <w:rFonts w:ascii="Wingdings" w:hAnsi="Wingdings" w:hint="default"/>
+      </w:rPr>
+    </w:lvl>
+    <w:lvl w:ilvl="3" w:tplc="04090001" w:tentative="1">
+      <w:start w:val="1"/>
+      <w:numFmt w:val="bullet"/>
+      <w:lvlText w:val=""/>
+      <w:lvlJc w:val="left"/>
+      <w:pPr>
+        <w:ind w:left="2880" w:hanging="360"/>
+      </w:pPr>
+      <w:rPr>
+        <w:rFonts w:ascii="Symbol" w:hAnsi="Symbol" w:hint="default"/>
+      </w:rPr>
+    </w:lvl>
+    <w:lvl w:ilvl="4" w:tplc="04090003" w:tentative="1">
+      <w:start w:val="1"/>
+      <w:numFmt w:val="bullet"/>
+      <w:lvlText w:val="o"/>
+      <w:lvlJc w:val="left"/>
+      <w:pPr>
+        <w:ind w:left="3600" w:hanging="360"/>
+      </w:pPr>
+      <w:rPr>
+        <w:rFonts w:ascii="Courier New" w:hAnsi="Courier New" w:cs="Courier New" w:hint="default"/>
+      </w:rPr>
+    </w:lvl>
+    <w:lvl w:ilvl="5" w:tplc="04090005" w:tentative="1">
+      <w:start w:val="1"/>
+      <w:numFmt w:val="bullet"/>
+      <w:lvlText w:val=""/>
+      <w:lvlJc w:val="left"/>
+      <w:pPr>
+        <w:ind w:left="4320" w:hanging="360"/>
+      </w:pPr>
+      <w:rPr>
+        <w:rFonts w:ascii="Wingdings" w:hAnsi="Wingdings" w:hint="default"/>
+      </w:rPr>
+    </w:lvl>
+    <w:lvl w:ilvl="6" w:tplc="04090001" w:tentative="1">
+      <w:start w:val="1"/>
+      <w:numFmt w:val="bullet"/>
+      <w:lvlText w:val=""/>
+      <w:lvlJc w:val="left"/>
+      <w:pPr>
+        <w:ind w:left="5040" w:hanging="360"/>
+      </w:pPr>
+      <w:rPr>
+        <w:rFonts w:ascii="Symbol" w:hAnsi="Symbol" w:hint="default"/>
+      </w:rPr>
+    </w:lvl>
+    <w:lvl w:ilvl="7" w:tplc="04090003" w:tentative="1">
+      <w:start w:val="1"/>
+      <w:numFmt w:val="bullet"/>
+      <w:lvlText w:val="o"/>
+      <w:lvlJc w:val="left"/>
+      <w:pPr>
+        <w:ind w:left="5760" w:hanging="360"/>
+      </w:pPr>
+      <w:rPr>
+        <w:rFonts w:ascii="Courier New" w:hAnsi="Courier New" w:cs="Courier New" w:hint="default"/>
+      </w:rPr>
+    </w:lvl>
+    <w:lvl w:ilvl="8" w:tplc="04090005" w:tentative="1">
+      <w:start w:val="1"/>
+      <w:numFmt w:val="bullet"/>
+      <w:lvlText w:val=""/>
+      <w:lvlJc w:val="left"/>
+      <w:pPr>
+        <w:ind w:left="6480" w:hanging="360"/>
+      </w:pPr>
+      <w:rPr>
+        <w:rFonts w:ascii="Wingdings" w:hAnsi="Wingdings" w:hint="default"/>
+      </w:rPr>
+    </w:lvl>
+  </w:abstractNum>
+  <w:abstractNum w:abstractNumId="13" w15:restartNumberingAfterBreak="0">
+    <w:nsid w:val="46877CC4"/>
+    <w:multiLevelType w:val="hybridMultilevel"/>
+    <w:tmpl w:val="DD40943A"/>
+    <w:lvl w:ilvl="0" w:tplc="ABFA1326">
+      <w:numFmt w:val="bullet"/>
+      <w:lvlText w:val="-"/>
+      <w:lvlJc w:val="left"/>
+      <w:pPr>
+        <w:ind w:left="927" w:hanging="360"/>
+      </w:pPr>
+      <w:rPr>
+        <w:rFonts w:ascii="Times New Roman" w:eastAsia="Times New Roman" w:hAnsi="Times New Roman" w:cs="Times New Roman" w:hint="default"/>
+      </w:rPr>
+    </w:lvl>
+    <w:lvl w:ilvl="1" w:tplc="04090003" w:tentative="1">
+      <w:start w:val="1"/>
+      <w:numFmt w:val="bullet"/>
+      <w:lvlText w:val="o"/>
+      <w:lvlJc w:val="left"/>
+      <w:pPr>
+        <w:ind w:left="1647" w:hanging="360"/>
+      </w:pPr>
+      <w:rPr>
+        <w:rFonts w:ascii="Courier New" w:hAnsi="Courier New" w:cs="Courier New" w:hint="default"/>
+      </w:rPr>
+    </w:lvl>
+    <w:lvl w:ilvl="2" w:tplc="04090005" w:tentative="1">
+      <w:start w:val="1"/>
+      <w:numFmt w:val="bullet"/>
+      <w:lvlText w:val=""/>
+      <w:lvlJc w:val="left"/>
+      <w:pPr>
+        <w:ind w:left="2367" w:hanging="360"/>
+      </w:pPr>
+      <w:rPr>
+        <w:rFonts w:ascii="Wingdings" w:hAnsi="Wingdings" w:hint="default"/>
+      </w:rPr>
+    </w:lvl>
+    <w:lvl w:ilvl="3" w:tplc="04090001" w:tentative="1">
+      <w:start w:val="1"/>
+      <w:numFmt w:val="bullet"/>
+      <w:lvlText w:val=""/>
+      <w:lvlJc w:val="left"/>
+      <w:pPr>
+        <w:ind w:left="3087" w:hanging="360"/>
+      </w:pPr>
+      <w:rPr>
+        <w:rFonts w:ascii="Symbol" w:hAnsi="Symbol" w:hint="default"/>
+      </w:rPr>
+    </w:lvl>
+    <w:lvl w:ilvl="4" w:tplc="04090003" w:tentative="1">
+      <w:start w:val="1"/>
+      <w:numFmt w:val="bullet"/>
+      <w:lvlText w:val="o"/>
+      <w:lvlJc w:val="left"/>
+      <w:pPr>
+        <w:ind w:left="3807" w:hanging="360"/>
+      </w:pPr>
+      <w:rPr>
+        <w:rFonts w:ascii="Courier New" w:hAnsi="Courier New" w:cs="Courier New" w:hint="default"/>
+      </w:rPr>
+    </w:lvl>
+    <w:lvl w:ilvl="5" w:tplc="04090005" w:tentative="1">
+      <w:start w:val="1"/>
+      <w:numFmt w:val="bullet"/>
+      <w:lvlText w:val=""/>
+      <w:lvlJc w:val="left"/>
+      <w:pPr>
+        <w:ind w:left="4527" w:hanging="360"/>
+      </w:pPr>
+      <w:rPr>
+        <w:rFonts w:ascii="Wingdings" w:hAnsi="Wingdings" w:hint="default"/>
+      </w:rPr>
+    </w:lvl>
+    <w:lvl w:ilvl="6" w:tplc="04090001" w:tentative="1">
+      <w:start w:val="1"/>
+      <w:numFmt w:val="bullet"/>
+      <w:lvlText w:val=""/>
+      <w:lvlJc w:val="left"/>
+      <w:pPr>
+        <w:ind w:left="5247" w:hanging="360"/>
+      </w:pPr>
+      <w:rPr>
+        <w:rFonts w:ascii="Symbol" w:hAnsi="Symbol" w:hint="default"/>
+      </w:rPr>
+    </w:lvl>
+    <w:lvl w:ilvl="7" w:tplc="04090003" w:tentative="1">
+      <w:start w:val="1"/>
+      <w:numFmt w:val="bullet"/>
+      <w:lvlText w:val="o"/>
+      <w:lvlJc w:val="left"/>
+      <w:pPr>
+        <w:ind w:left="5967" w:hanging="360"/>
+      </w:pPr>
+      <w:rPr>
+        <w:rFonts w:ascii="Courier New" w:hAnsi="Courier New" w:cs="Courier New" w:hint="default"/>
+      </w:rPr>
+    </w:lvl>
+    <w:lvl w:ilvl="8" w:tplc="04090005" w:tentative="1">
+      <w:start w:val="1"/>
+      <w:numFmt w:val="bullet"/>
+      <w:lvlText w:val=""/>
+      <w:lvlJc w:val="left"/>
+      <w:pPr>
+        <w:ind w:left="6687" w:hanging="360"/>
+      </w:pPr>
+      <w:rPr>
+        <w:rFonts w:ascii="Wingdings" w:hAnsi="Wingdings" w:hint="default"/>
+      </w:rPr>
+    </w:lvl>
+  </w:abstractNum>
+  <w:abstractNum w:abstractNumId="14" w15:restartNumberingAfterBreak="0">
     <w:nsid w:val="4A305999"/>
     <w:multiLevelType w:val="multilevel"/>
     <w:tmpl w:val="0409001D"/>
@@ -5883,7 +6325,7 @@
       </w:pPr>
     </w:lvl>
   </w:abstractNum>
-  <w:abstractNum w:abstractNumId="13" w15:restartNumberingAfterBreak="0">
+  <w:abstractNum w:abstractNumId="15" w15:restartNumberingAfterBreak="0">
     <w:nsid w:val="4D5C098A"/>
     <w:multiLevelType w:val="hybridMultilevel"/>
     <w:tmpl w:val="95985ECE"/>
@@ -5974,7 +6416,7 @@
       </w:pPr>
     </w:lvl>
   </w:abstractNum>
-  <w:abstractNum w:abstractNumId="14" w15:restartNumberingAfterBreak="0">
+  <w:abstractNum w:abstractNumId="16" w15:restartNumberingAfterBreak="0">
     <w:nsid w:val="514B7EA6"/>
     <w:multiLevelType w:val="multilevel"/>
     <w:tmpl w:val="DA569D74"/>
@@ -6087,7 +6529,7 @@
       </w:pPr>
     </w:lvl>
   </w:abstractNum>
-  <w:abstractNum w:abstractNumId="15" w15:restartNumberingAfterBreak="0">
+  <w:abstractNum w:abstractNumId="17" w15:restartNumberingAfterBreak="0">
     <w:nsid w:val="51CD720B"/>
     <w:multiLevelType w:val="hybridMultilevel"/>
     <w:tmpl w:val="0E0AEB98"/>
@@ -6203,7 +6645,120 @@
       </w:pPr>
     </w:lvl>
   </w:abstractNum>
-  <w:abstractNum w:abstractNumId="16" w15:restartNumberingAfterBreak="0">
+  <w:abstractNum w:abstractNumId="18" w15:restartNumberingAfterBreak="0">
+    <w:nsid w:val="5EED69E7"/>
+    <w:multiLevelType w:val="hybridMultilevel"/>
+    <w:tmpl w:val="228491FC"/>
+    <w:lvl w:ilvl="0" w:tplc="04090001">
+      <w:start w:val="1"/>
+      <w:numFmt w:val="bullet"/>
+      <w:lvlText w:val=""/>
+      <w:lvlJc w:val="left"/>
+      <w:pPr>
+        <w:ind w:left="720" w:hanging="360"/>
+      </w:pPr>
+      <w:rPr>
+        <w:rFonts w:ascii="Symbol" w:hAnsi="Symbol" w:hint="default"/>
+      </w:rPr>
+    </w:lvl>
+    <w:lvl w:ilvl="1" w:tplc="04090003" w:tentative="1">
+      <w:start w:val="1"/>
+      <w:numFmt w:val="bullet"/>
+      <w:lvlText w:val="o"/>
+      <w:lvlJc w:val="left"/>
+      <w:pPr>
+        <w:ind w:left="1440" w:hanging="360"/>
+      </w:pPr>
+      <w:rPr>
+        <w:rFonts w:ascii="Courier New" w:hAnsi="Courier New" w:cs="Courier New" w:hint="default"/>
+      </w:rPr>
+    </w:lvl>
+    <w:lvl w:ilvl="2" w:tplc="04090005" w:tentative="1">
+      <w:start w:val="1"/>
+      <w:numFmt w:val="bullet"/>
+      <w:lvlText w:val=""/>
+      <w:lvlJc w:val="left"/>
+      <w:pPr>
+        <w:ind w:left="2160" w:hanging="360"/>
+      </w:pPr>
+      <w:rPr>
+        <w:rFonts w:ascii="Wingdings" w:hAnsi="Wingdings" w:hint="default"/>
+      </w:rPr>
+    </w:lvl>
+    <w:lvl w:ilvl="3" w:tplc="04090001" w:tentative="1">
+      <w:start w:val="1"/>
+      <w:numFmt w:val="bullet"/>
+      <w:lvlText w:val=""/>
+      <w:lvlJc w:val="left"/>
+      <w:pPr>
+        <w:ind w:left="2880" w:hanging="360"/>
+      </w:pPr>
+      <w:rPr>
+        <w:rFonts w:ascii="Symbol" w:hAnsi="Symbol" w:hint="default"/>
+      </w:rPr>
+    </w:lvl>
+    <w:lvl w:ilvl="4" w:tplc="04090003" w:tentative="1">
+      <w:start w:val="1"/>
+      <w:numFmt w:val="bullet"/>
+      <w:lvlText w:val="o"/>
+      <w:lvlJc w:val="left"/>
+      <w:pPr>
+        <w:ind w:left="3600" w:hanging="360"/>
+      </w:pPr>
+      <w:rPr>
+        <w:rFonts w:ascii="Courier New" w:hAnsi="Courier New" w:cs="Courier New" w:hint="default"/>
+      </w:rPr>
+    </w:lvl>
+    <w:lvl w:ilvl="5" w:tplc="04090005" w:tentative="1">
+      <w:start w:val="1"/>
+      <w:numFmt w:val="bullet"/>
+      <w:lvlText w:val=""/>
+      <w:lvlJc w:val="left"/>
+      <w:pPr>
+        <w:ind w:left="4320" w:hanging="360"/>
+      </w:pPr>
+      <w:rPr>
+        <w:rFonts w:ascii="Wingdings" w:hAnsi="Wingdings" w:hint="default"/>
+      </w:rPr>
+    </w:lvl>
+    <w:lvl w:ilvl="6" w:tplc="04090001" w:tentative="1">
+      <w:start w:val="1"/>
+      <w:numFmt w:val="bullet"/>
+      <w:lvlText w:val=""/>
+      <w:lvlJc w:val="left"/>
+      <w:pPr>
+        <w:ind w:left="5040" w:hanging="360"/>
+      </w:pPr>
+      <w:rPr>
+        <w:rFonts w:ascii="Symbol" w:hAnsi="Symbol" w:hint="default"/>
+      </w:rPr>
+    </w:lvl>
+    <w:lvl w:ilvl="7" w:tplc="04090003" w:tentative="1">
+      <w:start w:val="1"/>
+      <w:numFmt w:val="bullet"/>
+      <w:lvlText w:val="o"/>
+      <w:lvlJc w:val="left"/>
+      <w:pPr>
+        <w:ind w:left="5760" w:hanging="360"/>
+      </w:pPr>
+      <w:rPr>
+        <w:rFonts w:ascii="Courier New" w:hAnsi="Courier New" w:cs="Courier New" w:hint="default"/>
+      </w:rPr>
+    </w:lvl>
+    <w:lvl w:ilvl="8" w:tplc="04090005" w:tentative="1">
+      <w:start w:val="1"/>
+      <w:numFmt w:val="bullet"/>
+      <w:lvlText w:val=""/>
+      <w:lvlJc w:val="left"/>
+      <w:pPr>
+        <w:ind w:left="6480" w:hanging="360"/>
+      </w:pPr>
+      <w:rPr>
+        <w:rFonts w:ascii="Wingdings" w:hAnsi="Wingdings" w:hint="default"/>
+      </w:rPr>
+    </w:lvl>
+  </w:abstractNum>
+  <w:abstractNum w:abstractNumId="19" w15:restartNumberingAfterBreak="0">
     <w:nsid w:val="62412EB9"/>
     <w:multiLevelType w:val="multilevel"/>
     <w:tmpl w:val="0409001D"/>
@@ -6316,7 +6871,7 @@
       </w:pPr>
     </w:lvl>
   </w:abstractNum>
-  <w:abstractNum w:abstractNumId="17" w15:restartNumberingAfterBreak="0">
+  <w:abstractNum w:abstractNumId="20" w15:restartNumberingAfterBreak="0">
     <w:nsid w:val="65FD6A82"/>
     <w:multiLevelType w:val="hybridMultilevel"/>
     <w:tmpl w:val="2C089F96"/>
@@ -6428,7 +6983,7 @@
       </w:rPr>
     </w:lvl>
   </w:abstractNum>
-  <w:abstractNum w:abstractNumId="18" w15:restartNumberingAfterBreak="0">
+  <w:abstractNum w:abstractNumId="21" w15:restartNumberingAfterBreak="0">
     <w:nsid w:val="678F230B"/>
     <w:multiLevelType w:val="hybridMultilevel"/>
     <w:tmpl w:val="D4F2EBBE"/>
@@ -6519,7 +7074,7 @@
       </w:pPr>
     </w:lvl>
   </w:abstractNum>
-  <w:abstractNum w:abstractNumId="19" w15:restartNumberingAfterBreak="0">
+  <w:abstractNum w:abstractNumId="22" w15:restartNumberingAfterBreak="0">
     <w:nsid w:val="6C570D1A"/>
     <w:multiLevelType w:val="multilevel"/>
     <w:tmpl w:val="06AC32C8"/>
@@ -6653,7 +7208,7 @@
       </w:rPr>
     </w:lvl>
   </w:abstractNum>
-  <w:abstractNum w:abstractNumId="20" w15:restartNumberingAfterBreak="0">
+  <w:abstractNum w:abstractNumId="23" w15:restartNumberingAfterBreak="0">
     <w:nsid w:val="6F7F3DA7"/>
     <w:multiLevelType w:val="multilevel"/>
     <w:tmpl w:val="54FEF91E"/>
@@ -6787,7 +7342,232 @@
       </w:rPr>
     </w:lvl>
   </w:abstractNum>
-  <w:abstractNum w:abstractNumId="21" w15:restartNumberingAfterBreak="0">
+  <w:abstractNum w:abstractNumId="24" w15:restartNumberingAfterBreak="0">
+    <w:nsid w:val="720B6973"/>
+    <w:multiLevelType w:val="hybridMultilevel"/>
+    <w:tmpl w:val="4FDE48E0"/>
+    <w:lvl w:ilvl="0" w:tplc="04090001">
+      <w:start w:val="1"/>
+      <w:numFmt w:val="bullet"/>
+      <w:lvlText w:val=""/>
+      <w:lvlJc w:val="left"/>
+      <w:pPr>
+        <w:ind w:left="720" w:hanging="360"/>
+      </w:pPr>
+      <w:rPr>
+        <w:rFonts w:ascii="Symbol" w:hAnsi="Symbol" w:hint="default"/>
+      </w:rPr>
+    </w:lvl>
+    <w:lvl w:ilvl="1" w:tplc="04090003" w:tentative="1">
+      <w:start w:val="1"/>
+      <w:numFmt w:val="bullet"/>
+      <w:lvlText w:val="o"/>
+      <w:lvlJc w:val="left"/>
+      <w:pPr>
+        <w:ind w:left="1440" w:hanging="360"/>
+      </w:pPr>
+      <w:rPr>
+        <w:rFonts w:ascii="Courier New" w:hAnsi="Courier New" w:cs="Courier New" w:hint="default"/>
+      </w:rPr>
+    </w:lvl>
+    <w:lvl w:ilvl="2" w:tplc="04090005" w:tentative="1">
+      <w:start w:val="1"/>
+      <w:numFmt w:val="bullet"/>
+      <w:lvlText w:val=""/>
+      <w:lvlJc w:val="left"/>
+      <w:pPr>
+        <w:ind w:left="2160" w:hanging="360"/>
+      </w:pPr>
+      <w:rPr>
+        <w:rFonts w:ascii="Wingdings" w:hAnsi="Wingdings" w:hint="default"/>
+      </w:rPr>
+    </w:lvl>
+    <w:lvl w:ilvl="3" w:tplc="04090001" w:tentative="1">
+      <w:start w:val="1"/>
+      <w:numFmt w:val="bullet"/>
+      <w:lvlText w:val=""/>
+      <w:lvlJc w:val="left"/>
+      <w:pPr>
+        <w:ind w:left="2880" w:hanging="360"/>
+      </w:pPr>
+      <w:rPr>
+        <w:rFonts w:ascii="Symbol" w:hAnsi="Symbol" w:hint="default"/>
+      </w:rPr>
+    </w:lvl>
+    <w:lvl w:ilvl="4" w:tplc="04090003" w:tentative="1">
+      <w:start w:val="1"/>
+      <w:numFmt w:val="bullet"/>
+      <w:lvlText w:val="o"/>
+      <w:lvlJc w:val="left"/>
+      <w:pPr>
+        <w:ind w:left="3600" w:hanging="360"/>
+      </w:pPr>
+      <w:rPr>
+        <w:rFonts w:ascii="Courier New" w:hAnsi="Courier New" w:cs="Courier New" w:hint="default"/>
+      </w:rPr>
+    </w:lvl>
+    <w:lvl w:ilvl="5" w:tplc="04090005" w:tentative="1">
+      <w:start w:val="1"/>
+      <w:numFmt w:val="bullet"/>
+      <w:lvlText w:val=""/>
+      <w:lvlJc w:val="left"/>
+      <w:pPr>
+        <w:ind w:left="4320" w:hanging="360"/>
+      </w:pPr>
+      <w:rPr>
+        <w:rFonts w:ascii="Wingdings" w:hAnsi="Wingdings" w:hint="default"/>
+      </w:rPr>
+    </w:lvl>
+    <w:lvl w:ilvl="6" w:tplc="04090001" w:tentative="1">
+      <w:start w:val="1"/>
+      <w:numFmt w:val="bullet"/>
+      <w:lvlText w:val=""/>
+      <w:lvlJc w:val="left"/>
+      <w:pPr>
+        <w:ind w:left="5040" w:hanging="360"/>
+      </w:pPr>
+      <w:rPr>
+        <w:rFonts w:ascii="Symbol" w:hAnsi="Symbol" w:hint="default"/>
+      </w:rPr>
+    </w:lvl>
+    <w:lvl w:ilvl="7" w:tplc="04090003" w:tentative="1">
+      <w:start w:val="1"/>
+      <w:numFmt w:val="bullet"/>
+      <w:lvlText w:val="o"/>
+      <w:lvlJc w:val="left"/>
+      <w:pPr>
+        <w:ind w:left="5760" w:hanging="360"/>
+      </w:pPr>
+      <w:rPr>
+        <w:rFonts w:ascii="Courier New" w:hAnsi="Courier New" w:cs="Courier New" w:hint="default"/>
+      </w:rPr>
+    </w:lvl>
+    <w:lvl w:ilvl="8" w:tplc="04090005" w:tentative="1">
+      <w:start w:val="1"/>
+      <w:numFmt w:val="bullet"/>
+      <w:lvlText w:val=""/>
+      <w:lvlJc w:val="left"/>
+      <w:pPr>
+        <w:ind w:left="6480" w:hanging="360"/>
+      </w:pPr>
+      <w:rPr>
+        <w:rFonts w:ascii="Wingdings" w:hAnsi="Wingdings" w:hint="default"/>
+      </w:rPr>
+    </w:lvl>
+  </w:abstractNum>
+  <w:abstractNum w:abstractNumId="25" w15:restartNumberingAfterBreak="0">
+    <w:nsid w:val="748322FE"/>
+    <w:multiLevelType w:val="hybridMultilevel"/>
+    <w:tmpl w:val="A76EBBDE"/>
+    <w:lvl w:ilvl="0" w:tplc="CD4A4A7A">
+      <w:numFmt w:val="bullet"/>
+      <w:lvlText w:val="-"/>
+      <w:lvlJc w:val="left"/>
+      <w:pPr>
+        <w:ind w:left="1080" w:hanging="360"/>
+      </w:pPr>
+      <w:rPr>
+        <w:rFonts w:ascii="Times New Roman" w:eastAsia="Times New Roman" w:hAnsi="Times New Roman" w:cs="Times New Roman" w:hint="default"/>
+      </w:rPr>
+    </w:lvl>
+    <w:lvl w:ilvl="1" w:tplc="04090003" w:tentative="1">
+      <w:start w:val="1"/>
+      <w:numFmt w:val="bullet"/>
+      <w:lvlText w:val="o"/>
+      <w:lvlJc w:val="left"/>
+      <w:pPr>
+        <w:ind w:left="1800" w:hanging="360"/>
+      </w:pPr>
+      <w:rPr>
+        <w:rFonts w:ascii="Courier New" w:hAnsi="Courier New" w:cs="Courier New" w:hint="default"/>
+      </w:rPr>
+    </w:lvl>
+    <w:lvl w:ilvl="2" w:tplc="04090005" w:tentative="1">
+      <w:start w:val="1"/>
+      <w:numFmt w:val="bullet"/>
+      <w:lvlText w:val=""/>
+      <w:lvlJc w:val="left"/>
+      <w:pPr>
+        <w:ind w:left="2520" w:hanging="360"/>
+      </w:pPr>
+      <w:rPr>
+        <w:rFonts w:ascii="Wingdings" w:hAnsi="Wingdings" w:hint="default"/>
+      </w:rPr>
+    </w:lvl>
+    <w:lvl w:ilvl="3" w:tplc="04090001" w:tentative="1">
+      <w:start w:val="1"/>
+      <w:numFmt w:val="bullet"/>
+      <w:lvlText w:val=""/>
+      <w:lvlJc w:val="left"/>
+      <w:pPr>
+        <w:ind w:left="3240" w:hanging="360"/>
+      </w:pPr>
+      <w:rPr>
+        <w:rFonts w:ascii="Symbol" w:hAnsi="Symbol" w:hint="default"/>
+      </w:rPr>
+    </w:lvl>
+    <w:lvl w:ilvl="4" w:tplc="04090003" w:tentative="1">
+      <w:start w:val="1"/>
+      <w:numFmt w:val="bullet"/>
+      <w:lvlText w:val="o"/>
+      <w:lvlJc w:val="left"/>
+      <w:pPr>
+        <w:ind w:left="3960" w:hanging="360"/>
+      </w:pPr>
+      <w:rPr>
+        <w:rFonts w:ascii="Courier New" w:hAnsi="Courier New" w:cs="Courier New" w:hint="default"/>
+      </w:rPr>
+    </w:lvl>
+    <w:lvl w:ilvl="5" w:tplc="04090005" w:tentative="1">
+      <w:start w:val="1"/>
+      <w:numFmt w:val="bullet"/>
+      <w:lvlText w:val=""/>
+      <w:lvlJc w:val="left"/>
+      <w:pPr>
+        <w:ind w:left="4680" w:hanging="360"/>
+      </w:pPr>
+      <w:rPr>
+        <w:rFonts w:ascii="Wingdings" w:hAnsi="Wingdings" w:hint="default"/>
+      </w:rPr>
+    </w:lvl>
+    <w:lvl w:ilvl="6" w:tplc="04090001" w:tentative="1">
+      <w:start w:val="1"/>
+      <w:numFmt w:val="bullet"/>
+      <w:lvlText w:val=""/>
+      <w:lvlJc w:val="left"/>
+      <w:pPr>
+        <w:ind w:left="5400" w:hanging="360"/>
+      </w:pPr>
+      <w:rPr>
+        <w:rFonts w:ascii="Symbol" w:hAnsi="Symbol" w:hint="default"/>
+      </w:rPr>
+    </w:lvl>
+    <w:lvl w:ilvl="7" w:tplc="04090003" w:tentative="1">
+      <w:start w:val="1"/>
+      <w:numFmt w:val="bullet"/>
+      <w:lvlText w:val="o"/>
+      <w:lvlJc w:val="left"/>
+      <w:pPr>
+        <w:ind w:left="6120" w:hanging="360"/>
+      </w:pPr>
+      <w:rPr>
+        <w:rFonts w:ascii="Courier New" w:hAnsi="Courier New" w:cs="Courier New" w:hint="default"/>
+      </w:rPr>
+    </w:lvl>
+    <w:lvl w:ilvl="8" w:tplc="04090005" w:tentative="1">
+      <w:start w:val="1"/>
+      <w:numFmt w:val="bullet"/>
+      <w:lvlText w:val=""/>
+      <w:lvlJc w:val="left"/>
+      <w:pPr>
+        <w:ind w:left="6840" w:hanging="360"/>
+      </w:pPr>
+      <w:rPr>
+        <w:rFonts w:ascii="Wingdings" w:hAnsi="Wingdings" w:hint="default"/>
+      </w:rPr>
+    </w:lvl>
+  </w:abstractNum>
+  <w:abstractNum w:abstractNumId="26" w15:restartNumberingAfterBreak="0">
     <w:nsid w:val="77C4595A"/>
     <w:multiLevelType w:val="multilevel"/>
     <w:tmpl w:val="0E0AEB98"/>
@@ -6908,19 +7688,19 @@
     <w:abstractNumId w:val="11"/>
   </w:num>
   <w:num w:numId="2">
-    <w:abstractNumId w:val="16"/>
+    <w:abstractNumId w:val="19"/>
   </w:num>
   <w:num w:numId="3">
     <w:abstractNumId w:val="9"/>
   </w:num>
   <w:num w:numId="4">
-    <w:abstractNumId w:val="15"/>
+    <w:abstractNumId w:val="17"/>
   </w:num>
   <w:num w:numId="5">
-    <w:abstractNumId w:val="14"/>
+    <w:abstractNumId w:val="16"/>
   </w:num>
   <w:num w:numId="6">
-    <w:abstractNumId w:val="21"/>
+    <w:abstractNumId w:val="26"/>
   </w:num>
   <w:num w:numId="7">
     <w:abstractNumId w:val="11"/>
@@ -6953,16 +7733,16 @@
     <w:abstractNumId w:val="0"/>
   </w:num>
   <w:num w:numId="17">
-    <w:abstractNumId w:val="17"/>
+    <w:abstractNumId w:val="20"/>
   </w:num>
   <w:num w:numId="18">
-    <w:abstractNumId w:val="20"/>
+    <w:abstractNumId w:val="23"/>
   </w:num>
   <w:num w:numId="19">
-    <w:abstractNumId w:val="19"/>
+    <w:abstractNumId w:val="22"/>
   </w:num>
   <w:num w:numId="20">
-    <w:abstractNumId w:val="12"/>
+    <w:abstractNumId w:val="14"/>
   </w:num>
   <w:num w:numId="21">
     <w:abstractNumId w:val="10"/>
@@ -6992,10 +7772,10 @@
     <w:abstractNumId w:val="10"/>
   </w:num>
   <w:num w:numId="30">
-    <w:abstractNumId w:val="13"/>
+    <w:abstractNumId w:val="15"/>
   </w:num>
   <w:num w:numId="31">
-    <w:abstractNumId w:val="13"/>
+    <w:abstractNumId w:val="15"/>
     <w:lvlOverride w:ilvl="0">
       <w:startOverride w:val="1"/>
     </w:lvlOverride>
@@ -7004,7 +7784,22 @@
     <w:abstractNumId w:val="10"/>
   </w:num>
   <w:num w:numId="33">
+    <w:abstractNumId w:val="21"/>
+  </w:num>
+  <w:num w:numId="34">
     <w:abstractNumId w:val="18"/>
+  </w:num>
+  <w:num w:numId="35">
+    <w:abstractNumId w:val="24"/>
+  </w:num>
+  <w:num w:numId="36">
+    <w:abstractNumId w:val="13"/>
+  </w:num>
+  <w:num w:numId="37">
+    <w:abstractNumId w:val="12"/>
+  </w:num>
+  <w:num w:numId="38">
+    <w:abstractNumId w:val="25"/>
   </w:num>
 </w:numbering>
 </file>
@@ -8362,7 +9157,7 @@
 </file>
 
 <file path=customXml/itemProps1.xml><?xml version="1.0" encoding="utf-8"?>
-<ds:datastoreItem xmlns:ds="http://schemas.openxmlformats.org/officeDocument/2006/customXml" ds:itemID="{2ECCBB33-7EEC-4A4C-99B4-0F1605FD50E2}">
+<ds:datastoreItem xmlns:ds="http://schemas.openxmlformats.org/officeDocument/2006/customXml" ds:itemID="{F89E1B09-2903-499C-A0C4-89E4FAE431E1}">
   <ds:schemaRefs>
     <ds:schemaRef ds:uri="http://schemas.openxmlformats.org/officeDocument/2006/bibliography"/>
   </ds:schemaRefs>

</xml_diff>